<commit_message>
change the german part and add the possibility to download the german CV
</commit_message>
<xml_diff>
--- a/assets/DE_CV_Steve_Wagner.docx
+++ b/assets/DE_CV_Steve_Wagner.docx
@@ -22,10 +22,18 @@
           <w:sz w:val="36"/>
           <w:szCs w:val="28"/>
         </w:rPr>
-        <w:t>LEBSENSLAUF</w:t>
-      </w:r>
-      <w:bookmarkStart w:id="0" w:name="_GoBack"/>
-      <w:bookmarkEnd w:id="0"/>
+        <w:t>LEBEN</w:t>
+      </w:r>
+      <w:r>
+        <w:rPr>
+          <w:rFonts w:asciiTheme="minorHAnsi" w:hAnsiTheme="minorHAnsi"/>
+          <w:b/>
+          <w:color w:val="00B0F0"/>
+          <w:sz w:val="36"/>
+          <w:szCs w:val="28"/>
+        </w:rPr>
+        <w:t>SLAUF</w:t>
+      </w:r>
     </w:p>
     <w:p>
       <w:pPr>
@@ -66,7 +74,7 @@
           <w:rFonts w:asciiTheme="minorHAnsi" w:hAnsiTheme="minorHAnsi"/>
           <w:noProof/>
           <w:sz w:val="20"/>
-          <w:lang w:eastAsia="fr-FR"/>
+          <w:lang w:val="fr-FR" w:eastAsia="fr-FR"/>
         </w:rPr>
         <w:drawing>
           <wp:anchor distT="0" distB="0" distL="114300" distR="114300" simplePos="0" relativeHeight="251659264" behindDoc="0" locked="0" layoutInCell="1" allowOverlap="1" wp14:anchorId="7AD5E7BB" wp14:editId="7B27E658">
@@ -502,6 +510,7 @@
           <w:b/>
           <w:sz w:val="28"/>
           <w:szCs w:val="28"/>
+          <w:lang w:val="fr-FR"/>
         </w:rPr>
       </w:pPr>
       <w:r>
@@ -510,6 +519,7 @@
           <w:b/>
           <w:sz w:val="28"/>
           <w:szCs w:val="28"/>
+          <w:lang w:val="fr-FR"/>
         </w:rPr>
         <w:t>BERUFSERFAHRUNG</w:t>
       </w:r>
@@ -521,14 +531,16 @@
           <w:b/>
           <w:sz w:val="24"/>
           <w:szCs w:val="28"/>
-        </w:rPr>
-      </w:pPr>
-      <w:r>
-        <w:rPr>
-          <w:rFonts w:asciiTheme="minorHAnsi" w:hAnsiTheme="minorHAnsi"/>
-          <w:b/>
-          <w:sz w:val="24"/>
-          <w:szCs w:val="28"/>
+          <w:lang w:val="fr-FR"/>
+        </w:rPr>
+      </w:pPr>
+      <w:r>
+        <w:rPr>
+          <w:rFonts w:asciiTheme="minorHAnsi" w:hAnsiTheme="minorHAnsi"/>
+          <w:b/>
+          <w:sz w:val="24"/>
+          <w:szCs w:val="28"/>
+          <w:lang w:val="fr-FR"/>
         </w:rPr>
         <w:t>08/2012 – 09/2012</w:t>
       </w:r>
@@ -538,27 +550,32 @@
           <w:b/>
           <w:sz w:val="24"/>
           <w:szCs w:val="28"/>
-        </w:rPr>
-        <w:tab/>
-      </w:r>
-      <w:r>
-        <w:rPr>
-          <w:rFonts w:asciiTheme="minorHAnsi" w:hAnsiTheme="minorHAnsi"/>
-          <w:b/>
-          <w:sz w:val="24"/>
-          <w:szCs w:val="28"/>
-        </w:rPr>
-        <w:tab/>
-      </w:r>
-      <w:r>
-        <w:rPr>
-          <w:rFonts w:asciiTheme="minorHAnsi" w:hAnsiTheme="minorHAnsi"/>
-          <w:b/>
-          <w:sz w:val="24"/>
-          <w:szCs w:val="28"/>
+          <w:lang w:val="fr-FR"/>
+        </w:rPr>
+        <w:tab/>
+      </w:r>
+      <w:r>
+        <w:rPr>
+          <w:rFonts w:asciiTheme="minorHAnsi" w:hAnsiTheme="minorHAnsi"/>
+          <w:b/>
+          <w:sz w:val="24"/>
+          <w:szCs w:val="28"/>
+          <w:lang w:val="fr-FR"/>
+        </w:rPr>
+        <w:tab/>
+      </w:r>
+      <w:proofErr w:type="spellStart"/>
+      <w:r>
+        <w:rPr>
+          <w:rFonts w:asciiTheme="minorHAnsi" w:hAnsiTheme="minorHAnsi"/>
+          <w:b/>
+          <w:sz w:val="24"/>
+          <w:szCs w:val="28"/>
+          <w:lang w:val="fr-FR"/>
         </w:rPr>
         <w:t>Wartung</w:t>
       </w:r>
+      <w:proofErr w:type="spellEnd"/>
     </w:p>
     <w:p>
       <w:pPr>
@@ -568,16 +585,28 @@
           <w:b/>
           <w:sz w:val="24"/>
           <w:szCs w:val="28"/>
-        </w:rPr>
-      </w:pPr>
-      <w:r>
-        <w:rPr>
-          <w:rFonts w:asciiTheme="minorHAnsi" w:hAnsiTheme="minorHAnsi"/>
-          <w:b/>
-          <w:sz w:val="24"/>
-          <w:szCs w:val="28"/>
-        </w:rPr>
-        <w:t xml:space="preserve">„Service de </w:t>
+          <w:lang w:val="fr-FR"/>
+        </w:rPr>
+      </w:pPr>
+      <w:r>
+        <w:rPr>
+          <w:rFonts w:asciiTheme="minorHAnsi" w:hAnsiTheme="minorHAnsi"/>
+          <w:b/>
+          <w:sz w:val="24"/>
+          <w:szCs w:val="28"/>
+          <w:lang w:val="fr-FR"/>
+        </w:rPr>
+        <w:t>„Service de propreté Urbaine de la Communauté Urbaine de Strasbourg (CUS)“</w:t>
+      </w:r>
+      <w:r>
+        <w:rPr>
+          <w:rFonts w:asciiTheme="minorHAnsi" w:hAnsiTheme="minorHAnsi"/>
+          <w:b/>
+          <w:sz w:val="24"/>
+          <w:szCs w:val="28"/>
+          <w:lang w:val="fr-FR"/>
+        </w:rPr>
+        <w:t xml:space="preserve">, </w:t>
       </w:r>
       <w:proofErr w:type="spellStart"/>
       <w:r>
@@ -586,8 +615,9 @@
           <w:b/>
           <w:sz w:val="24"/>
           <w:szCs w:val="28"/>
-        </w:rPr>
-        <w:t>propreté</w:t>
+          <w:lang w:val="fr-FR"/>
+        </w:rPr>
+        <w:t>Straßburg</w:t>
       </w:r>
       <w:proofErr w:type="spellEnd"/>
       <w:r>
@@ -596,6 +626,17 @@
           <w:b/>
           <w:sz w:val="24"/>
           <w:szCs w:val="28"/>
+          <w:lang w:val="fr-FR"/>
+        </w:rPr>
+        <w:t>,</w:t>
+      </w:r>
+      <w:r>
+        <w:rPr>
+          <w:rFonts w:asciiTheme="minorHAnsi" w:hAnsiTheme="minorHAnsi"/>
+          <w:b/>
+          <w:sz w:val="24"/>
+          <w:szCs w:val="28"/>
+          <w:lang w:val="fr-FR"/>
         </w:rPr>
         <w:t xml:space="preserve"> </w:t>
       </w:r>
@@ -606,86 +647,11 @@
           <w:b/>
           <w:sz w:val="24"/>
           <w:szCs w:val="28"/>
-        </w:rPr>
-        <w:t>Urbaine</w:t>
+          <w:lang w:val="fr-FR"/>
+        </w:rPr>
+        <w:t>Frankreich</w:t>
       </w:r>
       <w:proofErr w:type="spellEnd"/>
-      <w:r>
-        <w:rPr>
-          <w:rFonts w:asciiTheme="minorHAnsi" w:hAnsiTheme="minorHAnsi"/>
-          <w:b/>
-          <w:sz w:val="24"/>
-          <w:szCs w:val="28"/>
-        </w:rPr>
-        <w:t xml:space="preserve"> de la </w:t>
-      </w:r>
-      <w:proofErr w:type="spellStart"/>
-      <w:r>
-        <w:rPr>
-          <w:rFonts w:asciiTheme="minorHAnsi" w:hAnsiTheme="minorHAnsi"/>
-          <w:b/>
-          <w:sz w:val="24"/>
-          <w:szCs w:val="28"/>
-        </w:rPr>
-        <w:t>Communauté</w:t>
-      </w:r>
-      <w:proofErr w:type="spellEnd"/>
-      <w:r>
-        <w:rPr>
-          <w:rFonts w:asciiTheme="minorHAnsi" w:hAnsiTheme="minorHAnsi"/>
-          <w:b/>
-          <w:sz w:val="24"/>
-          <w:szCs w:val="28"/>
-        </w:rPr>
-        <w:t xml:space="preserve"> </w:t>
-      </w:r>
-      <w:proofErr w:type="spellStart"/>
-      <w:r>
-        <w:rPr>
-          <w:rFonts w:asciiTheme="minorHAnsi" w:hAnsiTheme="minorHAnsi"/>
-          <w:b/>
-          <w:sz w:val="24"/>
-          <w:szCs w:val="28"/>
-        </w:rPr>
-        <w:t>Urbaine</w:t>
-      </w:r>
-      <w:proofErr w:type="spellEnd"/>
-      <w:r>
-        <w:rPr>
-          <w:rFonts w:asciiTheme="minorHAnsi" w:hAnsiTheme="minorHAnsi"/>
-          <w:b/>
-          <w:sz w:val="24"/>
-          <w:szCs w:val="28"/>
-        </w:rPr>
-        <w:t xml:space="preserve"> de Strasbourg (CUS)“</w:t>
-      </w:r>
-      <w:r>
-        <w:rPr>
-          <w:rFonts w:asciiTheme="minorHAnsi" w:hAnsiTheme="minorHAnsi"/>
-          <w:b/>
-          <w:sz w:val="24"/>
-          <w:szCs w:val="28"/>
-        </w:rPr>
-        <w:t xml:space="preserve">, </w:t>
-      </w:r>
-      <w:r>
-        <w:rPr>
-          <w:rFonts w:asciiTheme="minorHAnsi" w:hAnsiTheme="minorHAnsi"/>
-          <w:b/>
-          <w:sz w:val="24"/>
-          <w:szCs w:val="28"/>
-        </w:rPr>
-        <w:t>Straßburg,</w:t>
-      </w:r>
-      <w:r>
-        <w:rPr>
-          <w:rFonts w:asciiTheme="minorHAnsi" w:hAnsiTheme="minorHAnsi"/>
-          <w:b/>
-          <w:sz w:val="24"/>
-          <w:szCs w:val="28"/>
-        </w:rPr>
-        <w:t xml:space="preserve"> Frankreich</w:t>
-      </w:r>
     </w:p>
     <w:p>
       <w:pPr>
@@ -798,162 +764,73 @@
           <w:b/>
           <w:sz w:val="24"/>
           <w:szCs w:val="28"/>
-        </w:rPr>
-      </w:pPr>
-      <w:r>
-        <w:rPr>
-          <w:rFonts w:asciiTheme="minorHAnsi" w:hAnsiTheme="minorHAnsi"/>
-          <w:b/>
-          <w:sz w:val="24"/>
-          <w:szCs w:val="28"/>
-        </w:rPr>
-        <w:t>„</w:t>
-      </w:r>
-      <w:r>
-        <w:rPr>
-          <w:rFonts w:asciiTheme="minorHAnsi" w:hAnsiTheme="minorHAnsi"/>
-          <w:b/>
-          <w:sz w:val="24"/>
-          <w:szCs w:val="28"/>
-        </w:rPr>
-        <w:t> </w:t>
+          <w:lang w:val="fr-FR"/>
+        </w:rPr>
+      </w:pPr>
+      <w:r>
+        <w:rPr>
+          <w:rFonts w:asciiTheme="minorHAnsi" w:hAnsiTheme="minorHAnsi"/>
+          <w:b/>
+          <w:sz w:val="24"/>
+          <w:szCs w:val="28"/>
+          <w:lang w:val="fr-FR"/>
+        </w:rPr>
+        <w:t>„ </w:t>
+      </w:r>
+      <w:r>
+        <w:rPr>
+          <w:rFonts w:asciiTheme="minorHAnsi" w:hAnsiTheme="minorHAnsi" w:cs="Tahoma"/>
+          <w:b/>
+          <w:sz w:val="24"/>
+          <w:szCs w:val="28"/>
+          <w:lang w:val="fr-FR"/>
+        </w:rPr>
+        <w:t>Société d’Aménagement et de gestion du Marché d’Intérêt National de Strasbourg « S.A.M.I.N.S » </w:t>
+      </w:r>
+      <w:r>
+        <w:rPr>
+          <w:rFonts w:asciiTheme="minorHAnsi" w:hAnsiTheme="minorHAnsi"/>
+          <w:b/>
+          <w:sz w:val="24"/>
+          <w:szCs w:val="28"/>
+          <w:lang w:val="fr-FR"/>
+        </w:rPr>
+        <w:t xml:space="preserve">“, </w:t>
       </w:r>
       <w:proofErr w:type="spellStart"/>
       <w:r>
         <w:rPr>
-          <w:rFonts w:asciiTheme="minorHAnsi" w:hAnsiTheme="minorHAnsi" w:cs="Tahoma"/>
-          <w:b/>
-          <w:sz w:val="24"/>
-          <w:szCs w:val="28"/>
-        </w:rPr>
-        <w:t>Société</w:t>
+          <w:rFonts w:asciiTheme="minorHAnsi" w:hAnsiTheme="minorHAnsi"/>
+          <w:b/>
+          <w:sz w:val="24"/>
+          <w:szCs w:val="28"/>
+          <w:lang w:val="fr-FR"/>
+        </w:rPr>
+        <w:t>Straßburg</w:t>
       </w:r>
       <w:proofErr w:type="spellEnd"/>
       <w:r>
         <w:rPr>
-          <w:rFonts w:asciiTheme="minorHAnsi" w:hAnsiTheme="minorHAnsi" w:cs="Tahoma"/>
-          <w:b/>
-          <w:sz w:val="24"/>
-          <w:szCs w:val="28"/>
-        </w:rPr>
-        <w:t xml:space="preserve"> </w:t>
+          <w:rFonts w:asciiTheme="minorHAnsi" w:hAnsiTheme="minorHAnsi"/>
+          <w:b/>
+          <w:sz w:val="24"/>
+          <w:szCs w:val="28"/>
+          <w:lang w:val="fr-FR"/>
+        </w:rPr>
+        <w:t xml:space="preserve">, </w:t>
       </w:r>
       <w:proofErr w:type="spellStart"/>
       <w:r>
         <w:rPr>
-          <w:rFonts w:asciiTheme="minorHAnsi" w:hAnsiTheme="minorHAnsi" w:cs="Tahoma"/>
-          <w:b/>
-          <w:sz w:val="24"/>
-          <w:szCs w:val="28"/>
-        </w:rPr>
-        <w:t>d’Aménagement</w:t>
+          <w:rFonts w:asciiTheme="minorHAnsi" w:hAnsiTheme="minorHAnsi"/>
+          <w:b/>
+          <w:sz w:val="24"/>
+          <w:szCs w:val="28"/>
+          <w:lang w:val="fr-FR"/>
+        </w:rPr>
+        <w:t>Frankreich</w:t>
       </w:r>
       <w:proofErr w:type="spellEnd"/>
-      <w:r>
-        <w:rPr>
-          <w:rFonts w:asciiTheme="minorHAnsi" w:hAnsiTheme="minorHAnsi" w:cs="Tahoma"/>
-          <w:b/>
-          <w:sz w:val="24"/>
-          <w:szCs w:val="28"/>
-        </w:rPr>
-        <w:t xml:space="preserve"> et de </w:t>
-      </w:r>
-      <w:proofErr w:type="spellStart"/>
-      <w:r>
-        <w:rPr>
-          <w:rFonts w:asciiTheme="minorHAnsi" w:hAnsiTheme="minorHAnsi" w:cs="Tahoma"/>
-          <w:b/>
-          <w:sz w:val="24"/>
-          <w:szCs w:val="28"/>
-        </w:rPr>
-        <w:t>gestion</w:t>
-      </w:r>
-      <w:proofErr w:type="spellEnd"/>
-      <w:r>
-        <w:rPr>
-          <w:rFonts w:asciiTheme="minorHAnsi" w:hAnsiTheme="minorHAnsi" w:cs="Tahoma"/>
-          <w:b/>
-          <w:sz w:val="24"/>
-          <w:szCs w:val="28"/>
-        </w:rPr>
-        <w:t xml:space="preserve"> du </w:t>
-      </w:r>
-      <w:proofErr w:type="spellStart"/>
-      <w:r>
-        <w:rPr>
-          <w:rFonts w:asciiTheme="minorHAnsi" w:hAnsiTheme="minorHAnsi" w:cs="Tahoma"/>
-          <w:b/>
-          <w:sz w:val="24"/>
-          <w:szCs w:val="28"/>
-        </w:rPr>
-        <w:t>Marché</w:t>
-      </w:r>
-      <w:proofErr w:type="spellEnd"/>
-      <w:r>
-        <w:rPr>
-          <w:rFonts w:asciiTheme="minorHAnsi" w:hAnsiTheme="minorHAnsi" w:cs="Tahoma"/>
-          <w:b/>
-          <w:sz w:val="24"/>
-          <w:szCs w:val="28"/>
-        </w:rPr>
-        <w:t xml:space="preserve"> </w:t>
-      </w:r>
-      <w:proofErr w:type="spellStart"/>
-      <w:r>
-        <w:rPr>
-          <w:rFonts w:asciiTheme="minorHAnsi" w:hAnsiTheme="minorHAnsi" w:cs="Tahoma"/>
-          <w:b/>
-          <w:sz w:val="24"/>
-          <w:szCs w:val="28"/>
-        </w:rPr>
-        <w:t>d’Intérêt</w:t>
-      </w:r>
-      <w:proofErr w:type="spellEnd"/>
-      <w:r>
-        <w:rPr>
-          <w:rFonts w:asciiTheme="minorHAnsi" w:hAnsiTheme="minorHAnsi" w:cs="Tahoma"/>
-          <w:b/>
-          <w:sz w:val="24"/>
-          <w:szCs w:val="28"/>
-        </w:rPr>
-        <w:t xml:space="preserve"> National de Strasbourg « S.A.M.I.N.S</w:t>
-      </w:r>
-      <w:r>
-        <w:rPr>
-          <w:rFonts w:asciiTheme="minorHAnsi" w:hAnsiTheme="minorHAnsi" w:cs="Tahoma"/>
-          <w:b/>
-          <w:sz w:val="24"/>
-          <w:szCs w:val="28"/>
-        </w:rPr>
-        <w:t> »</w:t>
-      </w:r>
-      <w:r>
-        <w:rPr>
-          <w:rFonts w:asciiTheme="minorHAnsi" w:hAnsiTheme="minorHAnsi" w:cs="Tahoma"/>
-          <w:b/>
-          <w:sz w:val="24"/>
-          <w:szCs w:val="28"/>
-        </w:rPr>
-        <w:t> </w:t>
-      </w:r>
-      <w:r>
-        <w:rPr>
-          <w:rFonts w:asciiTheme="minorHAnsi" w:hAnsiTheme="minorHAnsi"/>
-          <w:b/>
-          <w:sz w:val="24"/>
-          <w:szCs w:val="28"/>
-        </w:rPr>
-        <w:t>“</w:t>
-      </w:r>
-      <w:r>
-        <w:rPr>
-          <w:rFonts w:asciiTheme="minorHAnsi" w:hAnsiTheme="minorHAnsi"/>
-          <w:b/>
-          <w:sz w:val="24"/>
-          <w:szCs w:val="28"/>
-        </w:rPr>
-        <w:t>, Straßburg, Frankreich</w:t>
-      </w:r>
     </w:p>
     <w:p>
       <w:pPr>
@@ -1021,6 +898,7 @@
           <w:bCs/>
           <w:sz w:val="24"/>
           <w:szCs w:val="16"/>
+          <w:lang w:val="en-US"/>
         </w:rPr>
       </w:pPr>
       <w:r>
@@ -1030,6 +908,7 @@
           <w:bCs/>
           <w:sz w:val="24"/>
           <w:szCs w:val="16"/>
+          <w:lang w:val="en-US"/>
         </w:rPr>
         <w:t>2015</w:t>
       </w:r>
@@ -1040,6 +919,7 @@
           <w:bCs/>
           <w:sz w:val="24"/>
           <w:szCs w:val="16"/>
+          <w:lang w:val="en-US"/>
         </w:rPr>
         <w:tab/>
       </w:r>
@@ -1049,332 +929,55 @@
           <w:bCs/>
           <w:sz w:val="24"/>
           <w:szCs w:val="16"/>
-        </w:rPr>
-        <w:t xml:space="preserve">Engineer, Bachelor </w:t>
-      </w:r>
-      <w:proofErr w:type="spellStart"/>
+          <w:lang w:val="en-US"/>
+        </w:rPr>
+        <w:t>Engineer, Bachelor of Science HES-SO in Computer Science, major in Industrial and Embedded Computer Science (BSc HES-SO), HES-SO University of Applied Sciences and Arts Western Switzerland</w:t>
+      </w:r>
+    </w:p>
+    <w:p>
+      <w:pPr>
+        <w:ind w:left="2832" w:hanging="2832"/>
+        <w:jc w:val="both"/>
+        <w:rPr>
+          <w:rFonts w:asciiTheme="minorHAnsi" w:hAnsiTheme="minorHAnsi" w:cs="Tahoma"/>
+          <w:b/>
+          <w:bCs/>
+          <w:sz w:val="24"/>
+          <w:szCs w:val="16"/>
+          <w:lang w:val="fr-FR"/>
+        </w:rPr>
+      </w:pPr>
+      <w:r>
+        <w:rPr>
+          <w:rFonts w:asciiTheme="minorHAnsi" w:hAnsiTheme="minorHAnsi" w:cs="Tahoma"/>
+          <w:b/>
+          <w:bCs/>
+          <w:sz w:val="24"/>
+          <w:szCs w:val="16"/>
+          <w:lang w:val="fr-FR"/>
+        </w:rPr>
+        <w:t>2015</w:t>
+      </w:r>
+      <w:r>
+        <w:rPr>
+          <w:rFonts w:asciiTheme="minorHAnsi" w:hAnsiTheme="minorHAnsi" w:cs="Tahoma"/>
+          <w:b/>
+          <w:bCs/>
+          <w:sz w:val="24"/>
+          <w:szCs w:val="16"/>
+          <w:lang w:val="fr-FR"/>
+        </w:rPr>
+        <w:tab/>
+      </w:r>
       <w:r>
         <w:rPr>
           <w:rFonts w:asciiTheme="minorHAnsi" w:hAnsiTheme="minorHAnsi" w:cs="Tahoma"/>
           <w:bCs/>
           <w:sz w:val="24"/>
           <w:szCs w:val="16"/>
-        </w:rPr>
-        <w:t>of</w:t>
-      </w:r>
-      <w:proofErr w:type="spellEnd"/>
-      <w:r>
-        <w:rPr>
-          <w:rFonts w:asciiTheme="minorHAnsi" w:hAnsiTheme="minorHAnsi" w:cs="Tahoma"/>
-          <w:bCs/>
-          <w:sz w:val="24"/>
-          <w:szCs w:val="16"/>
-        </w:rPr>
-        <w:t xml:space="preserve"> Science HES-SO in Computer Science, </w:t>
-      </w:r>
-      <w:proofErr w:type="spellStart"/>
-      <w:r>
-        <w:rPr>
-          <w:rFonts w:asciiTheme="minorHAnsi" w:hAnsiTheme="minorHAnsi" w:cs="Tahoma"/>
-          <w:bCs/>
-          <w:sz w:val="24"/>
-          <w:szCs w:val="16"/>
-        </w:rPr>
-        <w:t>major</w:t>
-      </w:r>
-      <w:proofErr w:type="spellEnd"/>
-      <w:r>
-        <w:rPr>
-          <w:rFonts w:asciiTheme="minorHAnsi" w:hAnsiTheme="minorHAnsi" w:cs="Tahoma"/>
-          <w:bCs/>
-          <w:sz w:val="24"/>
-          <w:szCs w:val="16"/>
-        </w:rPr>
-        <w:t xml:space="preserve"> in Industrial </w:t>
-      </w:r>
-      <w:proofErr w:type="spellStart"/>
-      <w:r>
-        <w:rPr>
-          <w:rFonts w:asciiTheme="minorHAnsi" w:hAnsiTheme="minorHAnsi" w:cs="Tahoma"/>
-          <w:bCs/>
-          <w:sz w:val="24"/>
-          <w:szCs w:val="16"/>
-        </w:rPr>
-        <w:t>and</w:t>
-      </w:r>
-      <w:proofErr w:type="spellEnd"/>
-      <w:r>
-        <w:rPr>
-          <w:rFonts w:asciiTheme="minorHAnsi" w:hAnsiTheme="minorHAnsi" w:cs="Tahoma"/>
-          <w:bCs/>
-          <w:sz w:val="24"/>
-          <w:szCs w:val="16"/>
-        </w:rPr>
-        <w:t xml:space="preserve"> Embedded Computer Science (</w:t>
-      </w:r>
-      <w:proofErr w:type="spellStart"/>
-      <w:r>
-        <w:rPr>
-          <w:rFonts w:asciiTheme="minorHAnsi" w:hAnsiTheme="minorHAnsi" w:cs="Tahoma"/>
-          <w:bCs/>
-          <w:sz w:val="24"/>
-          <w:szCs w:val="16"/>
-        </w:rPr>
-        <w:t>BSc</w:t>
-      </w:r>
-      <w:proofErr w:type="spellEnd"/>
-      <w:r>
-        <w:rPr>
-          <w:rFonts w:asciiTheme="minorHAnsi" w:hAnsiTheme="minorHAnsi" w:cs="Tahoma"/>
-          <w:bCs/>
-          <w:sz w:val="24"/>
-          <w:szCs w:val="16"/>
-        </w:rPr>
-        <w:t xml:space="preserve"> HES-SO), HES-SO University </w:t>
-      </w:r>
-      <w:proofErr w:type="spellStart"/>
-      <w:r>
-        <w:rPr>
-          <w:rFonts w:asciiTheme="minorHAnsi" w:hAnsiTheme="minorHAnsi" w:cs="Tahoma"/>
-          <w:bCs/>
-          <w:sz w:val="24"/>
-          <w:szCs w:val="16"/>
-        </w:rPr>
-        <w:t>of</w:t>
-      </w:r>
-      <w:proofErr w:type="spellEnd"/>
-      <w:r>
-        <w:rPr>
-          <w:rFonts w:asciiTheme="minorHAnsi" w:hAnsiTheme="minorHAnsi" w:cs="Tahoma"/>
-          <w:bCs/>
-          <w:sz w:val="24"/>
-          <w:szCs w:val="16"/>
-        </w:rPr>
-        <w:t xml:space="preserve"> Applied </w:t>
-      </w:r>
-      <w:proofErr w:type="spellStart"/>
-      <w:r>
-        <w:rPr>
-          <w:rFonts w:asciiTheme="minorHAnsi" w:hAnsiTheme="minorHAnsi" w:cs="Tahoma"/>
-          <w:bCs/>
-          <w:sz w:val="24"/>
-          <w:szCs w:val="16"/>
-        </w:rPr>
-        <w:t>Sciences</w:t>
-      </w:r>
-      <w:proofErr w:type="spellEnd"/>
-      <w:r>
-        <w:rPr>
-          <w:rFonts w:asciiTheme="minorHAnsi" w:hAnsiTheme="minorHAnsi" w:cs="Tahoma"/>
-          <w:bCs/>
-          <w:sz w:val="24"/>
-          <w:szCs w:val="16"/>
-        </w:rPr>
-        <w:t xml:space="preserve"> </w:t>
-      </w:r>
-      <w:proofErr w:type="spellStart"/>
-      <w:r>
-        <w:rPr>
-          <w:rFonts w:asciiTheme="minorHAnsi" w:hAnsiTheme="minorHAnsi" w:cs="Tahoma"/>
-          <w:bCs/>
-          <w:sz w:val="24"/>
-          <w:szCs w:val="16"/>
-        </w:rPr>
-        <w:t>and</w:t>
-      </w:r>
-      <w:proofErr w:type="spellEnd"/>
-      <w:r>
-        <w:rPr>
-          <w:rFonts w:asciiTheme="minorHAnsi" w:hAnsiTheme="minorHAnsi" w:cs="Tahoma"/>
-          <w:bCs/>
-          <w:sz w:val="24"/>
-          <w:szCs w:val="16"/>
-        </w:rPr>
-        <w:t xml:space="preserve"> </w:t>
-      </w:r>
-      <w:proofErr w:type="spellStart"/>
-      <w:r>
-        <w:rPr>
-          <w:rFonts w:asciiTheme="minorHAnsi" w:hAnsiTheme="minorHAnsi" w:cs="Tahoma"/>
-          <w:bCs/>
-          <w:sz w:val="24"/>
-          <w:szCs w:val="16"/>
-        </w:rPr>
-        <w:t>Arts</w:t>
-      </w:r>
-      <w:proofErr w:type="spellEnd"/>
-      <w:r>
-        <w:rPr>
-          <w:rFonts w:asciiTheme="minorHAnsi" w:hAnsiTheme="minorHAnsi" w:cs="Tahoma"/>
-          <w:bCs/>
-          <w:sz w:val="24"/>
-          <w:szCs w:val="16"/>
-        </w:rPr>
-        <w:t xml:space="preserve"> Western </w:t>
-      </w:r>
-      <w:proofErr w:type="spellStart"/>
-      <w:r>
-        <w:rPr>
-          <w:rFonts w:asciiTheme="minorHAnsi" w:hAnsiTheme="minorHAnsi" w:cs="Tahoma"/>
-          <w:bCs/>
-          <w:sz w:val="24"/>
-          <w:szCs w:val="16"/>
-        </w:rPr>
-        <w:t>Switzerland</w:t>
-      </w:r>
-      <w:proofErr w:type="spellEnd"/>
-    </w:p>
-    <w:p>
-      <w:pPr>
-        <w:ind w:left="2832" w:hanging="2832"/>
-        <w:jc w:val="both"/>
-        <w:rPr>
-          <w:rFonts w:asciiTheme="minorHAnsi" w:hAnsiTheme="minorHAnsi" w:cs="Tahoma"/>
-          <w:b/>
-          <w:bCs/>
-          <w:sz w:val="24"/>
-          <w:szCs w:val="16"/>
-        </w:rPr>
-      </w:pPr>
-      <w:r>
-        <w:rPr>
-          <w:rFonts w:asciiTheme="minorHAnsi" w:hAnsiTheme="minorHAnsi" w:cs="Tahoma"/>
-          <w:b/>
-          <w:bCs/>
-          <w:sz w:val="24"/>
-          <w:szCs w:val="16"/>
-        </w:rPr>
-        <w:t>2015</w:t>
-      </w:r>
-      <w:r>
-        <w:rPr>
-          <w:rFonts w:asciiTheme="minorHAnsi" w:hAnsiTheme="minorHAnsi" w:cs="Tahoma"/>
-          <w:b/>
-          <w:bCs/>
-          <w:sz w:val="24"/>
-          <w:szCs w:val="16"/>
-        </w:rPr>
-        <w:tab/>
-      </w:r>
-      <w:proofErr w:type="spellStart"/>
-      <w:r>
-        <w:rPr>
-          <w:rFonts w:asciiTheme="minorHAnsi" w:hAnsiTheme="minorHAnsi" w:cs="Tahoma"/>
-          <w:bCs/>
-          <w:sz w:val="24"/>
-          <w:szCs w:val="16"/>
-        </w:rPr>
-        <w:t>Licence</w:t>
-      </w:r>
-      <w:proofErr w:type="spellEnd"/>
-      <w:r>
-        <w:rPr>
-          <w:rFonts w:asciiTheme="minorHAnsi" w:hAnsiTheme="minorHAnsi" w:cs="Tahoma"/>
-          <w:bCs/>
-          <w:sz w:val="24"/>
-          <w:szCs w:val="16"/>
-        </w:rPr>
-        <w:t xml:space="preserve"> </w:t>
-      </w:r>
-      <w:proofErr w:type="spellStart"/>
-      <w:r>
-        <w:rPr>
-          <w:rFonts w:asciiTheme="minorHAnsi" w:hAnsiTheme="minorHAnsi" w:cs="Tahoma"/>
-          <w:bCs/>
-          <w:sz w:val="24"/>
-          <w:szCs w:val="16"/>
-        </w:rPr>
-        <w:t>professionnelle</w:t>
-      </w:r>
-      <w:proofErr w:type="spellEnd"/>
-      <w:r>
-        <w:rPr>
-          <w:rFonts w:asciiTheme="minorHAnsi" w:hAnsiTheme="minorHAnsi" w:cs="Tahoma"/>
-          <w:bCs/>
-          <w:sz w:val="24"/>
-          <w:szCs w:val="16"/>
-        </w:rPr>
-        <w:t xml:space="preserve"> </w:t>
-      </w:r>
-      <w:proofErr w:type="spellStart"/>
-      <w:r>
-        <w:rPr>
-          <w:rFonts w:asciiTheme="minorHAnsi" w:hAnsiTheme="minorHAnsi" w:cs="Tahoma"/>
-          <w:bCs/>
-          <w:sz w:val="24"/>
-          <w:szCs w:val="16"/>
-        </w:rPr>
-        <w:t>Systèmes</w:t>
-      </w:r>
-      <w:proofErr w:type="spellEnd"/>
-      <w:r>
-        <w:rPr>
-          <w:rFonts w:asciiTheme="minorHAnsi" w:hAnsiTheme="minorHAnsi" w:cs="Tahoma"/>
-          <w:bCs/>
-          <w:sz w:val="24"/>
-          <w:szCs w:val="16"/>
-        </w:rPr>
-        <w:t xml:space="preserve"> </w:t>
-      </w:r>
-      <w:proofErr w:type="spellStart"/>
-      <w:r>
-        <w:rPr>
-          <w:rFonts w:asciiTheme="minorHAnsi" w:hAnsiTheme="minorHAnsi" w:cs="Tahoma"/>
-          <w:bCs/>
-          <w:sz w:val="24"/>
-          <w:szCs w:val="16"/>
-        </w:rPr>
-        <w:t>Electriques</w:t>
-      </w:r>
-      <w:proofErr w:type="spellEnd"/>
-      <w:r>
-        <w:rPr>
-          <w:rFonts w:asciiTheme="minorHAnsi" w:hAnsiTheme="minorHAnsi" w:cs="Tahoma"/>
-          <w:bCs/>
-          <w:sz w:val="24"/>
-          <w:szCs w:val="16"/>
-        </w:rPr>
-        <w:t xml:space="preserve"> et </w:t>
-      </w:r>
-      <w:proofErr w:type="spellStart"/>
-      <w:r>
-        <w:rPr>
-          <w:rFonts w:asciiTheme="minorHAnsi" w:hAnsiTheme="minorHAnsi" w:cs="Tahoma"/>
-          <w:bCs/>
-          <w:sz w:val="24"/>
-          <w:szCs w:val="16"/>
-        </w:rPr>
-        <w:t>Réseaux</w:t>
-      </w:r>
-      <w:proofErr w:type="spellEnd"/>
-      <w:r>
-        <w:rPr>
-          <w:rFonts w:asciiTheme="minorHAnsi" w:hAnsiTheme="minorHAnsi" w:cs="Tahoma"/>
-          <w:bCs/>
-          <w:sz w:val="24"/>
-          <w:szCs w:val="16"/>
-        </w:rPr>
-        <w:t xml:space="preserve"> Industriels (SERI), </w:t>
-      </w:r>
-      <w:proofErr w:type="spellStart"/>
-      <w:r>
-        <w:rPr>
-          <w:rFonts w:asciiTheme="minorHAnsi" w:hAnsiTheme="minorHAnsi" w:cs="Tahoma"/>
-          <w:bCs/>
-          <w:sz w:val="24"/>
-          <w:szCs w:val="16"/>
-        </w:rPr>
-        <w:t>Université</w:t>
-      </w:r>
-      <w:proofErr w:type="spellEnd"/>
-      <w:r>
-        <w:rPr>
-          <w:rFonts w:asciiTheme="minorHAnsi" w:hAnsiTheme="minorHAnsi" w:cs="Tahoma"/>
-          <w:bCs/>
-          <w:sz w:val="24"/>
-          <w:szCs w:val="16"/>
-        </w:rPr>
-        <w:t xml:space="preserve"> de Strasbourg, France</w:t>
+          <w:lang w:val="fr-FR"/>
+        </w:rPr>
+        <w:t>Licence professionnelle Systèmes Electriques et Réseaux Industriels (SERI), Université de Strasbourg, France</w:t>
       </w:r>
     </w:p>
     <w:p>
@@ -1387,6 +990,7 @@
           <w:bCs/>
           <w:sz w:val="24"/>
           <w:szCs w:val="16"/>
+          <w:lang w:val="fr-FR"/>
         </w:rPr>
       </w:pPr>
       <w:r>
@@ -1396,6 +1000,7 @@
           <w:bCs/>
           <w:sz w:val="24"/>
           <w:szCs w:val="16"/>
+          <w:lang w:val="fr-FR"/>
         </w:rPr>
         <w:t>2014</w:t>
       </w:r>
@@ -1406,6 +1011,7 @@
           <w:bCs/>
           <w:sz w:val="24"/>
           <w:szCs w:val="16"/>
+          <w:lang w:val="fr-FR"/>
         </w:rPr>
         <w:tab/>
       </w:r>
@@ -1415,135 +1021,17 @@
           <w:bCs/>
           <w:sz w:val="24"/>
           <w:szCs w:val="16"/>
-        </w:rPr>
-        <w:t xml:space="preserve">Diplôme </w:t>
-      </w:r>
-      <w:proofErr w:type="spellStart"/>
+          <w:lang w:val="fr-FR"/>
+        </w:rPr>
+        <w:t xml:space="preserve">Diplôme Universitaire de Technologie en Génie Electrique et Informatique Industrielle, Formation Tri-nationale, Université de Strasbourg, </w:t>
+      </w:r>
       <w:r>
         <w:rPr>
           <w:rFonts w:asciiTheme="minorHAnsi" w:hAnsiTheme="minorHAnsi" w:cs="Tahoma"/>
           <w:bCs/>
           <w:sz w:val="24"/>
           <w:szCs w:val="16"/>
-        </w:rPr>
-        <w:t>Universitaire</w:t>
-      </w:r>
-      <w:proofErr w:type="spellEnd"/>
-      <w:r>
-        <w:rPr>
-          <w:rFonts w:asciiTheme="minorHAnsi" w:hAnsiTheme="minorHAnsi" w:cs="Tahoma"/>
-          <w:bCs/>
-          <w:sz w:val="24"/>
-          <w:szCs w:val="16"/>
-        </w:rPr>
-        <w:t xml:space="preserve"> de Technologie en </w:t>
-      </w:r>
-      <w:proofErr w:type="spellStart"/>
-      <w:r>
-        <w:rPr>
-          <w:rFonts w:asciiTheme="minorHAnsi" w:hAnsiTheme="minorHAnsi" w:cs="Tahoma"/>
-          <w:bCs/>
-          <w:sz w:val="24"/>
-          <w:szCs w:val="16"/>
-        </w:rPr>
-        <w:t>Génie</w:t>
-      </w:r>
-      <w:proofErr w:type="spellEnd"/>
-      <w:r>
-        <w:rPr>
-          <w:rFonts w:asciiTheme="minorHAnsi" w:hAnsiTheme="minorHAnsi" w:cs="Tahoma"/>
-          <w:bCs/>
-          <w:sz w:val="24"/>
-          <w:szCs w:val="16"/>
-        </w:rPr>
-        <w:t xml:space="preserve"> </w:t>
-      </w:r>
-      <w:proofErr w:type="spellStart"/>
-      <w:r>
-        <w:rPr>
-          <w:rFonts w:asciiTheme="minorHAnsi" w:hAnsiTheme="minorHAnsi" w:cs="Tahoma"/>
-          <w:bCs/>
-          <w:sz w:val="24"/>
-          <w:szCs w:val="16"/>
-        </w:rPr>
-        <w:t>Electrique</w:t>
-      </w:r>
-      <w:proofErr w:type="spellEnd"/>
-      <w:r>
-        <w:rPr>
-          <w:rFonts w:asciiTheme="minorHAnsi" w:hAnsiTheme="minorHAnsi" w:cs="Tahoma"/>
-          <w:bCs/>
-          <w:sz w:val="24"/>
-          <w:szCs w:val="16"/>
-        </w:rPr>
-        <w:t xml:space="preserve"> et </w:t>
-      </w:r>
-      <w:proofErr w:type="spellStart"/>
-      <w:r>
-        <w:rPr>
-          <w:rFonts w:asciiTheme="minorHAnsi" w:hAnsiTheme="minorHAnsi" w:cs="Tahoma"/>
-          <w:bCs/>
-          <w:sz w:val="24"/>
-          <w:szCs w:val="16"/>
-        </w:rPr>
-        <w:t>Informatique</w:t>
-      </w:r>
-      <w:proofErr w:type="spellEnd"/>
-      <w:r>
-        <w:rPr>
-          <w:rFonts w:asciiTheme="minorHAnsi" w:hAnsiTheme="minorHAnsi" w:cs="Tahoma"/>
-          <w:bCs/>
-          <w:sz w:val="24"/>
-          <w:szCs w:val="16"/>
-        </w:rPr>
-        <w:t xml:space="preserve"> Industrielle, Formation </w:t>
-      </w:r>
-      <w:proofErr w:type="spellStart"/>
-      <w:r>
-        <w:rPr>
-          <w:rFonts w:asciiTheme="minorHAnsi" w:hAnsiTheme="minorHAnsi" w:cs="Tahoma"/>
-          <w:bCs/>
-          <w:sz w:val="24"/>
-          <w:szCs w:val="16"/>
-        </w:rPr>
-        <w:t>Tri</w:t>
-      </w:r>
-      <w:proofErr w:type="spellEnd"/>
-      <w:r>
-        <w:rPr>
-          <w:rFonts w:asciiTheme="minorHAnsi" w:hAnsiTheme="minorHAnsi" w:cs="Tahoma"/>
-          <w:bCs/>
-          <w:sz w:val="24"/>
-          <w:szCs w:val="16"/>
-        </w:rPr>
-        <w:t xml:space="preserve">-nationale, </w:t>
-      </w:r>
-      <w:proofErr w:type="spellStart"/>
-      <w:r>
-        <w:rPr>
-          <w:rFonts w:asciiTheme="minorHAnsi" w:hAnsiTheme="minorHAnsi" w:cs="Tahoma"/>
-          <w:bCs/>
-          <w:sz w:val="24"/>
-          <w:szCs w:val="16"/>
-        </w:rPr>
-        <w:t>Université</w:t>
-      </w:r>
-      <w:proofErr w:type="spellEnd"/>
-      <w:r>
-        <w:rPr>
-          <w:rFonts w:asciiTheme="minorHAnsi" w:hAnsiTheme="minorHAnsi" w:cs="Tahoma"/>
-          <w:bCs/>
-          <w:sz w:val="24"/>
-          <w:szCs w:val="16"/>
-        </w:rPr>
-        <w:t xml:space="preserve"> de Strasbourg, </w:t>
-      </w:r>
-      <w:r>
-        <w:rPr>
-          <w:rFonts w:asciiTheme="minorHAnsi" w:hAnsiTheme="minorHAnsi" w:cs="Tahoma"/>
-          <w:bCs/>
-          <w:sz w:val="24"/>
-          <w:szCs w:val="16"/>
+          <w:lang w:val="fr-FR"/>
         </w:rPr>
         <w:t>France</w:t>
       </w:r>
@@ -1559,14 +1047,18 @@
           <w:bCs/>
           <w:sz w:val="24"/>
           <w:szCs w:val="16"/>
+          <w:lang w:val="fr-FR"/>
         </w:rPr>
         <w:sectPr>
+          <w:footerReference w:type="default" r:id="rId10"/>
           <w:pgSz w:w="11906" w:h="16838"/>
           <w:pgMar w:top="965" w:right="1417" w:bottom="709" w:left="1417" w:header="708" w:footer="708" w:gutter="0"/>
           <w:cols w:space="708"/>
           <w:docGrid w:linePitch="360"/>
         </w:sectPr>
       </w:pPr>
+      <w:bookmarkStart w:id="0" w:name="_GoBack"/>
+      <w:bookmarkEnd w:id="0"/>
     </w:p>
     <w:p>
       <w:pPr>
@@ -1915,23 +1407,7 @@
           <w:sz w:val="24"/>
           <w:szCs w:val="28"/>
         </w:rPr>
-        <w:t>Deutsch (</w:t>
-      </w:r>
-      <w:r>
-        <w:rPr>
-          <w:rFonts w:asciiTheme="minorHAnsi" w:hAnsiTheme="minorHAnsi"/>
-          <w:sz w:val="24"/>
-          <w:szCs w:val="28"/>
-        </w:rPr>
-        <w:t>verhandlungssicher</w:t>
-      </w:r>
-      <w:r>
-        <w:rPr>
-          <w:rFonts w:asciiTheme="minorHAnsi" w:hAnsiTheme="minorHAnsi"/>
-          <w:sz w:val="24"/>
-          <w:szCs w:val="28"/>
-        </w:rPr>
-        <w:t xml:space="preserve"> B2)</w:t>
+        <w:t>Deutsch (verhandlungssicher B2)</w:t>
       </w:r>
     </w:p>
     <w:p>
@@ -1998,39 +1474,46 @@
           <w:rFonts w:asciiTheme="minorHAnsi" w:hAnsiTheme="minorHAnsi"/>
           <w:sz w:val="24"/>
           <w:szCs w:val="28"/>
-        </w:rPr>
-      </w:pPr>
-      <w:r>
-        <w:rPr>
-          <w:rFonts w:asciiTheme="minorHAnsi" w:hAnsiTheme="minorHAnsi"/>
-          <w:b/>
-          <w:sz w:val="24"/>
-          <w:szCs w:val="28"/>
+          <w:lang w:val="fr-FR"/>
+        </w:rPr>
+      </w:pPr>
+      <w:proofErr w:type="spellStart"/>
+      <w:r>
+        <w:rPr>
+          <w:rFonts w:asciiTheme="minorHAnsi" w:hAnsiTheme="minorHAnsi"/>
+          <w:b/>
+          <w:sz w:val="24"/>
+          <w:szCs w:val="28"/>
+          <w:lang w:val="fr-FR"/>
         </w:rPr>
         <w:t>Programmierung</w:t>
       </w:r>
-      <w:r>
-        <w:rPr>
-          <w:rFonts w:asciiTheme="minorHAnsi" w:hAnsiTheme="minorHAnsi"/>
-          <w:b/>
-          <w:sz w:val="24"/>
-          <w:szCs w:val="28"/>
-        </w:rPr>
-        <w:tab/>
-      </w:r>
-      <w:r>
-        <w:rPr>
-          <w:rFonts w:asciiTheme="minorHAnsi" w:hAnsiTheme="minorHAnsi"/>
-          <w:sz w:val="24"/>
-          <w:szCs w:val="28"/>
-        </w:rPr>
-        <w:tab/>
-      </w:r>
-      <w:r>
-        <w:rPr>
-          <w:rFonts w:asciiTheme="minorHAnsi" w:hAnsiTheme="minorHAnsi"/>
-          <w:sz w:val="24"/>
-          <w:szCs w:val="28"/>
+      <w:proofErr w:type="spellEnd"/>
+      <w:r>
+        <w:rPr>
+          <w:rFonts w:asciiTheme="minorHAnsi" w:hAnsiTheme="minorHAnsi"/>
+          <w:b/>
+          <w:sz w:val="24"/>
+          <w:szCs w:val="28"/>
+          <w:lang w:val="fr-FR"/>
+        </w:rPr>
+        <w:tab/>
+      </w:r>
+      <w:r>
+        <w:rPr>
+          <w:rFonts w:asciiTheme="minorHAnsi" w:hAnsiTheme="minorHAnsi"/>
+          <w:sz w:val="24"/>
+          <w:szCs w:val="28"/>
+          <w:lang w:val="fr-FR"/>
+        </w:rPr>
+        <w:tab/>
+      </w:r>
+      <w:r>
+        <w:rPr>
+          <w:rFonts w:asciiTheme="minorHAnsi" w:hAnsiTheme="minorHAnsi"/>
+          <w:sz w:val="24"/>
+          <w:szCs w:val="28"/>
+          <w:lang w:val="fr-FR"/>
         </w:rPr>
         <w:t xml:space="preserve">Assembler, C, Java, </w:t>
       </w:r>
@@ -2040,6 +1523,7 @@
           <w:rFonts w:asciiTheme="minorHAnsi" w:hAnsiTheme="minorHAnsi"/>
           <w:sz w:val="24"/>
           <w:szCs w:val="28"/>
+          <w:lang w:val="fr-FR"/>
         </w:rPr>
         <w:t>Android</w:t>
       </w:r>
@@ -2049,6 +1533,7 @@
           <w:rFonts w:asciiTheme="minorHAnsi" w:hAnsiTheme="minorHAnsi"/>
           <w:sz w:val="24"/>
           <w:szCs w:val="28"/>
+          <w:lang w:val="fr-FR"/>
         </w:rPr>
         <w:t xml:space="preserve">, </w:t>
       </w:r>
@@ -2058,6 +1543,7 @@
           <w:rFonts w:asciiTheme="minorHAnsi" w:hAnsiTheme="minorHAnsi"/>
           <w:sz w:val="24"/>
           <w:szCs w:val="28"/>
+          <w:lang w:val="fr-FR"/>
         </w:rPr>
         <w:t>LabView</w:t>
       </w:r>
@@ -2169,34 +1655,49 @@
           <w:b/>
           <w:sz w:val="24"/>
           <w:szCs w:val="28"/>
-        </w:rPr>
-      </w:pPr>
-      <w:r>
-        <w:rPr>
-          <w:rFonts w:asciiTheme="minorHAnsi" w:hAnsiTheme="minorHAnsi"/>
-          <w:b/>
-          <w:sz w:val="24"/>
-          <w:szCs w:val="28"/>
+          <w:lang w:val="en-US"/>
+        </w:rPr>
+      </w:pPr>
+      <w:r>
+        <w:rPr>
+          <w:rFonts w:asciiTheme="minorHAnsi" w:hAnsiTheme="minorHAnsi"/>
+          <w:b/>
+          <w:sz w:val="24"/>
+          <w:szCs w:val="28"/>
+          <w:lang w:val="en-US"/>
         </w:rPr>
         <w:t xml:space="preserve">Software </w:t>
       </w:r>
-      <w:r>
-        <w:rPr>
-          <w:rFonts w:asciiTheme="minorHAnsi" w:hAnsiTheme="minorHAnsi"/>
-          <w:b/>
-          <w:sz w:val="24"/>
-          <w:szCs w:val="28"/>
+      <w:proofErr w:type="spellStart"/>
+      <w:r>
+        <w:rPr>
+          <w:rFonts w:asciiTheme="minorHAnsi" w:hAnsiTheme="minorHAnsi"/>
+          <w:b/>
+          <w:sz w:val="24"/>
+          <w:szCs w:val="28"/>
+          <w:lang w:val="en-US"/>
         </w:rPr>
         <w:t>Programmierung</w:t>
       </w:r>
-      <w:r>
-        <w:rPr>
-          <w:rFonts w:asciiTheme="minorHAnsi" w:hAnsiTheme="minorHAnsi"/>
-          <w:b/>
-          <w:sz w:val="24"/>
-          <w:szCs w:val="28"/>
-        </w:rPr>
-        <w:tab/>
+      <w:proofErr w:type="spellEnd"/>
+      <w:r>
+        <w:rPr>
+          <w:rFonts w:asciiTheme="minorHAnsi" w:hAnsiTheme="minorHAnsi"/>
+          <w:b/>
+          <w:sz w:val="24"/>
+          <w:szCs w:val="28"/>
+          <w:lang w:val="en-US"/>
+        </w:rPr>
+        <w:tab/>
+      </w:r>
+      <w:r>
+        <w:rPr>
+          <w:rFonts w:asciiTheme="minorHAnsi" w:hAnsiTheme="minorHAnsi"/>
+          <w:sz w:val="24"/>
+          <w:szCs w:val="28"/>
+          <w:lang w:val="en-US"/>
+        </w:rPr>
+        <w:t xml:space="preserve">CodeWarrior, Eclipse, </w:t>
       </w:r>
       <w:proofErr w:type="spellStart"/>
       <w:r>
@@ -2204,8 +1705,9 @@
           <w:rFonts w:asciiTheme="minorHAnsi" w:hAnsiTheme="minorHAnsi"/>
           <w:sz w:val="24"/>
           <w:szCs w:val="28"/>
-        </w:rPr>
-        <w:t>CodeWarrior</w:t>
+          <w:lang w:val="en-US"/>
+        </w:rPr>
+        <w:t>MPLab</w:t>
       </w:r>
       <w:proofErr w:type="spellEnd"/>
       <w:r>
@@ -2213,8 +1715,9 @@
           <w:rFonts w:asciiTheme="minorHAnsi" w:hAnsiTheme="minorHAnsi"/>
           <w:sz w:val="24"/>
           <w:szCs w:val="28"/>
-        </w:rPr>
-        <w:t xml:space="preserve">, </w:t>
+          <w:lang w:val="en-US"/>
+        </w:rPr>
+        <w:t xml:space="preserve"> X IDE, Xilinx </w:t>
       </w:r>
       <w:proofErr w:type="spellStart"/>
       <w:r>
@@ -2222,8 +1725,9 @@
           <w:rFonts w:asciiTheme="minorHAnsi" w:hAnsiTheme="minorHAnsi"/>
           <w:sz w:val="24"/>
           <w:szCs w:val="28"/>
-        </w:rPr>
-        <w:t>Eclipse</w:t>
+          <w:lang w:val="en-US"/>
+        </w:rPr>
+        <w:t>Vivado</w:t>
       </w:r>
       <w:proofErr w:type="spellEnd"/>
       <w:r>
@@ -2231,8 +1735,19 @@
           <w:rFonts w:asciiTheme="minorHAnsi" w:hAnsiTheme="minorHAnsi"/>
           <w:sz w:val="24"/>
           <w:szCs w:val="28"/>
-        </w:rPr>
-        <w:t xml:space="preserve">, </w:t>
+          <w:lang w:val="en-US"/>
+        </w:rPr>
+        <w:t>,</w:t>
+      </w:r>
+      <w:r>
+        <w:rPr>
+          <w:rFonts w:asciiTheme="minorHAnsi" w:hAnsiTheme="minorHAnsi"/>
+          <w:b/>
+          <w:sz w:val="24"/>
+          <w:szCs w:val="28"/>
+          <w:lang w:val="en-US"/>
+        </w:rPr>
+        <w:t xml:space="preserve"> </w:t>
       </w:r>
       <w:proofErr w:type="spellStart"/>
       <w:r>
@@ -2240,73 +1755,11 @@
           <w:rFonts w:asciiTheme="minorHAnsi" w:hAnsiTheme="minorHAnsi"/>
           <w:sz w:val="24"/>
           <w:szCs w:val="28"/>
-        </w:rPr>
-        <w:t>MPLab</w:t>
+          <w:lang w:val="en-US"/>
+        </w:rPr>
+        <w:t>LabView</w:t>
       </w:r>
       <w:proofErr w:type="spellEnd"/>
-      <w:r>
-        <w:rPr>
-          <w:rFonts w:asciiTheme="minorHAnsi" w:hAnsiTheme="minorHAnsi"/>
-          <w:sz w:val="24"/>
-          <w:szCs w:val="28"/>
-        </w:rPr>
-        <w:t xml:space="preserve"> X IDE, </w:t>
-      </w:r>
-      <w:proofErr w:type="spellStart"/>
-      <w:r>
-        <w:rPr>
-          <w:rFonts w:asciiTheme="minorHAnsi" w:hAnsiTheme="minorHAnsi"/>
-          <w:sz w:val="24"/>
-          <w:szCs w:val="28"/>
-        </w:rPr>
-        <w:t>Xilinx</w:t>
-      </w:r>
-      <w:proofErr w:type="spellEnd"/>
-      <w:r>
-        <w:rPr>
-          <w:rFonts w:asciiTheme="minorHAnsi" w:hAnsiTheme="minorHAnsi"/>
-          <w:sz w:val="24"/>
-          <w:szCs w:val="28"/>
-        </w:rPr>
-        <w:t xml:space="preserve"> </w:t>
-      </w:r>
-      <w:proofErr w:type="spellStart"/>
-      <w:r>
-        <w:rPr>
-          <w:rFonts w:asciiTheme="minorHAnsi" w:hAnsiTheme="minorHAnsi"/>
-          <w:sz w:val="24"/>
-          <w:szCs w:val="28"/>
-        </w:rPr>
-        <w:t>Vivado</w:t>
-      </w:r>
-      <w:proofErr w:type="spellEnd"/>
-      <w:r>
-        <w:rPr>
-          <w:rFonts w:asciiTheme="minorHAnsi" w:hAnsiTheme="minorHAnsi"/>
-          <w:sz w:val="24"/>
-          <w:szCs w:val="28"/>
-        </w:rPr>
-        <w:t>,</w:t>
-      </w:r>
-      <w:r>
-        <w:rPr>
-          <w:rFonts w:asciiTheme="minorHAnsi" w:hAnsiTheme="minorHAnsi"/>
-          <w:b/>
-          <w:sz w:val="24"/>
-          <w:szCs w:val="28"/>
-        </w:rPr>
-        <w:t xml:space="preserve"> </w:t>
-      </w:r>
-      <w:proofErr w:type="spellStart"/>
-      <w:r>
-        <w:rPr>
-          <w:rFonts w:asciiTheme="minorHAnsi" w:hAnsiTheme="minorHAnsi"/>
-          <w:sz w:val="24"/>
-          <w:szCs w:val="28"/>
-        </w:rPr>
-        <w:t>LabView</w:t>
-      </w:r>
-      <w:proofErr w:type="spellEnd"/>
     </w:p>
     <w:p>
       <w:pPr>
@@ -2333,16 +1786,7 @@
           <w:sz w:val="24"/>
           <w:szCs w:val="28"/>
         </w:rPr>
-        <w:t xml:space="preserve"> </w:t>
-      </w:r>
-      <w:r>
-        <w:rPr>
-          <w:rFonts w:asciiTheme="minorHAnsi" w:hAnsiTheme="minorHAnsi"/>
-          <w:b/>
-          <w:sz w:val="24"/>
-          <w:szCs w:val="28"/>
-        </w:rPr>
-        <w:t>Vorstellung</w:t>
+        <w:t xml:space="preserve"> Vorstellung</w:t>
       </w:r>
       <w:r>
         <w:rPr>
@@ -2619,7 +2063,6 @@
       <w:pgSz w:w="11906" w:h="16838"/>
       <w:pgMar w:top="965" w:right="1417" w:bottom="709" w:left="1417" w:header="708" w:footer="708" w:gutter="0"/>
       <w:cols w:space="708"/>
-      <w:titlePg/>
       <w:docGrid w:linePitch="360"/>
     </w:sectPr>
   </w:body>
@@ -2649,6 +2092,162 @@
     </w:p>
   </w:endnote>
 </w:endnotes>
+</file>
+
+<file path=word/footer1.xml><?xml version="1.0" encoding="utf-8"?>
+<w:ftr xmlns:wpc="http://schemas.microsoft.com/office/word/2010/wordprocessingCanvas" xmlns:mc="http://schemas.openxmlformats.org/markup-compatibility/2006" xmlns:o="urn:schemas-microsoft-com:office:office" xmlns:r="http://schemas.openxmlformats.org/officeDocument/2006/relationships" xmlns:m="http://schemas.openxmlformats.org/officeDocument/2006/math" xmlns:v="urn:schemas-microsoft-com:vml" xmlns:wp14="http://schemas.microsoft.com/office/word/2010/wordprocessingDrawing" xmlns:wp="http://schemas.openxmlformats.org/drawingml/2006/wordprocessingDrawing" xmlns:w10="urn:schemas-microsoft-com:office:word" xmlns:w="http://schemas.openxmlformats.org/wordprocessingml/2006/main" xmlns:w14="http://schemas.microsoft.com/office/word/2010/wordml" xmlns:wpg="http://schemas.microsoft.com/office/word/2010/wordprocessingGroup" xmlns:wpi="http://schemas.microsoft.com/office/word/2010/wordprocessingInk" xmlns:wne="http://schemas.microsoft.com/office/word/2006/wordml" xmlns:wps="http://schemas.microsoft.com/office/word/2010/wordprocessingShape" mc:Ignorable="w14 wp14">
+  <w:sdt>
+    <w:sdtPr>
+      <w:id w:val="-1375152385"/>
+      <w:docPartObj>
+        <w:docPartGallery w:val="Page Numbers (Bottom of Page)"/>
+        <w:docPartUnique/>
+      </w:docPartObj>
+    </w:sdtPr>
+    <w:sdtContent>
+      <w:sdt>
+        <w:sdtPr>
+          <w:id w:val="860082579"/>
+          <w:docPartObj>
+            <w:docPartGallery w:val="Page Numbers (Top of Page)"/>
+            <w:docPartUnique/>
+          </w:docPartObj>
+        </w:sdtPr>
+        <w:sdtContent>
+          <w:p>
+            <w:pPr>
+              <w:pStyle w:val="Pieddepage"/>
+              <w:jc w:val="right"/>
+            </w:pPr>
+            <w:proofErr w:type="spellStart"/>
+            <w:r>
+              <w:rPr>
+                <w:lang w:val="fr-FR"/>
+              </w:rPr>
+              <w:t>Seite</w:t>
+            </w:r>
+            <w:proofErr w:type="spellEnd"/>
+            <w:r>
+              <w:rPr>
+                <w:lang w:val="fr-FR"/>
+              </w:rPr>
+              <w:t xml:space="preserve"> </w:t>
+            </w:r>
+            <w:r>
+              <w:rPr>
+                <w:b/>
+                <w:bCs/>
+                <w:sz w:val="24"/>
+                <w:szCs w:val="24"/>
+              </w:rPr>
+              <w:fldChar w:fldCharType="begin"/>
+            </w:r>
+            <w:r>
+              <w:rPr>
+                <w:b/>
+                <w:bCs/>
+              </w:rPr>
+              <w:instrText>PAGE</w:instrText>
+            </w:r>
+            <w:r>
+              <w:rPr>
+                <w:b/>
+                <w:bCs/>
+                <w:sz w:val="24"/>
+                <w:szCs w:val="24"/>
+              </w:rPr>
+              <w:fldChar w:fldCharType="separate"/>
+            </w:r>
+            <w:r>
+              <w:rPr>
+                <w:b/>
+                <w:bCs/>
+                <w:noProof/>
+              </w:rPr>
+              <w:t>2</w:t>
+            </w:r>
+            <w:r>
+              <w:rPr>
+                <w:b/>
+                <w:bCs/>
+                <w:sz w:val="24"/>
+                <w:szCs w:val="24"/>
+              </w:rPr>
+              <w:fldChar w:fldCharType="end"/>
+            </w:r>
+            <w:r>
+              <w:rPr>
+                <w:lang w:val="fr-FR"/>
+              </w:rPr>
+              <w:t xml:space="preserve"> </w:t>
+            </w:r>
+            <w:proofErr w:type="spellStart"/>
+            <w:r>
+              <w:rPr>
+                <w:lang w:val="fr-FR"/>
+              </w:rPr>
+              <w:t>von</w:t>
+            </w:r>
+            <w:proofErr w:type="spellEnd"/>
+            <w:r>
+              <w:rPr>
+                <w:lang w:val="fr-FR"/>
+              </w:rPr>
+              <w:t xml:space="preserve"> </w:t>
+            </w:r>
+            <w:r>
+              <w:rPr>
+                <w:b/>
+                <w:bCs/>
+                <w:sz w:val="24"/>
+                <w:szCs w:val="24"/>
+              </w:rPr>
+              <w:fldChar w:fldCharType="begin"/>
+            </w:r>
+            <w:r>
+              <w:rPr>
+                <w:b/>
+                <w:bCs/>
+              </w:rPr>
+              <w:instrText>NUMPAGES</w:instrText>
+            </w:r>
+            <w:r>
+              <w:rPr>
+                <w:b/>
+                <w:bCs/>
+                <w:sz w:val="24"/>
+                <w:szCs w:val="24"/>
+              </w:rPr>
+              <w:fldChar w:fldCharType="separate"/>
+            </w:r>
+            <w:r>
+              <w:rPr>
+                <w:b/>
+                <w:bCs/>
+                <w:noProof/>
+              </w:rPr>
+              <w:t>2</w:t>
+            </w:r>
+            <w:r>
+              <w:rPr>
+                <w:b/>
+                <w:bCs/>
+                <w:sz w:val="24"/>
+                <w:szCs w:val="24"/>
+              </w:rPr>
+              <w:fldChar w:fldCharType="end"/>
+            </w:r>
+          </w:p>
+        </w:sdtContent>
+      </w:sdt>
+    </w:sdtContent>
+  </w:sdt>
+  <w:p>
+    <w:pPr>
+      <w:pStyle w:val="Pieddepage"/>
+    </w:pPr>
+  </w:p>
+</w:ftr>
 </file>
 
 <file path=word/footnotes.xml><?xml version="1.0" encoding="utf-8"?>
@@ -3785,7 +3384,7 @@
 </file>
 
 <file path=customXml/itemProps1.xml><?xml version="1.0" encoding="utf-8"?>
-<ds:datastoreItem xmlns:ds="http://schemas.openxmlformats.org/officeDocument/2006/customXml" ds:itemID="{502F2881-5D58-48C5-A8B5-A8C242874D33}">
+<ds:datastoreItem xmlns:ds="http://schemas.openxmlformats.org/officeDocument/2006/customXml" ds:itemID="{316B66C7-C20F-4679-8288-32C86BFD7DCB}">
   <ds:schemaRefs>
     <ds:schemaRef ds:uri="http://schemas.openxmlformats.org/officeDocument/2006/bibliography"/>
   </ds:schemaRefs>

</xml_diff>

<commit_message>
modification of the diplom (all written in french as on the diplom) + update of the CV/Lebenslauf with adding of the bachelor thesis as the vacation's job + update with the notices of Vera
</commit_message>
<xml_diff>
--- a/assets/DE_CV_Steve_Wagner.docx
+++ b/assets/DE_CV_Steve_Wagner.docx
@@ -335,45 +335,54 @@
           <w:szCs w:val="28"/>
         </w:rPr>
       </w:pPr>
-      <w:r>
-        <w:rPr>
-          <w:rFonts w:asciiTheme="minorHAnsi" w:hAnsiTheme="minorHAnsi"/>
-          <w:sz w:val="24"/>
-          <w:szCs w:val="28"/>
-        </w:rPr>
-        <w:t>Tel.nr.:</w:t>
-      </w:r>
-      <w:r>
-        <w:rPr>
-          <w:rFonts w:asciiTheme="minorHAnsi" w:hAnsiTheme="minorHAnsi"/>
-          <w:sz w:val="24"/>
-          <w:szCs w:val="28"/>
-        </w:rPr>
-        <w:tab/>
-      </w:r>
-      <w:r>
-        <w:rPr>
-          <w:rFonts w:asciiTheme="minorHAnsi" w:hAnsiTheme="minorHAnsi"/>
-          <w:sz w:val="24"/>
-          <w:szCs w:val="28"/>
-        </w:rPr>
-        <w:tab/>
-      </w:r>
-      <w:r>
-        <w:rPr>
-          <w:rFonts w:asciiTheme="minorHAnsi" w:hAnsiTheme="minorHAnsi"/>
-          <w:sz w:val="24"/>
-          <w:szCs w:val="28"/>
-        </w:rPr>
-        <w:tab/>
-      </w:r>
-      <w:r>
-        <w:rPr>
-          <w:rFonts w:asciiTheme="minorHAnsi" w:hAnsiTheme="minorHAnsi"/>
-          <w:sz w:val="24"/>
-          <w:szCs w:val="28"/>
-        </w:rPr>
-        <w:tab/>
+      <w:proofErr w:type="spellStart"/>
+      <w:r>
+        <w:rPr>
+          <w:rFonts w:asciiTheme="minorHAnsi" w:hAnsiTheme="minorHAnsi"/>
+          <w:sz w:val="24"/>
+          <w:szCs w:val="28"/>
+        </w:rPr>
+        <w:t>Tel.Nr</w:t>
+      </w:r>
+      <w:proofErr w:type="spellEnd"/>
+      <w:r>
+        <w:rPr>
+          <w:rFonts w:asciiTheme="minorHAnsi" w:hAnsiTheme="minorHAnsi"/>
+          <w:sz w:val="24"/>
+          <w:szCs w:val="28"/>
+        </w:rPr>
+        <w:t>.:</w:t>
+      </w:r>
+      <w:r>
+        <w:rPr>
+          <w:rFonts w:asciiTheme="minorHAnsi" w:hAnsiTheme="minorHAnsi"/>
+          <w:sz w:val="24"/>
+          <w:szCs w:val="28"/>
+        </w:rPr>
+        <w:tab/>
+      </w:r>
+      <w:r>
+        <w:rPr>
+          <w:rFonts w:asciiTheme="minorHAnsi" w:hAnsiTheme="minorHAnsi"/>
+          <w:sz w:val="24"/>
+          <w:szCs w:val="28"/>
+        </w:rPr>
+        <w:tab/>
+      </w:r>
+      <w:r>
+        <w:rPr>
+          <w:rFonts w:asciiTheme="minorHAnsi" w:hAnsiTheme="minorHAnsi"/>
+          <w:sz w:val="24"/>
+          <w:szCs w:val="28"/>
+        </w:rPr>
+        <w:tab/>
+      </w:r>
+      <w:r>
+        <w:rPr>
+          <w:rFonts w:asciiTheme="minorHAnsi" w:hAnsiTheme="minorHAnsi"/>
+          <w:sz w:val="24"/>
+          <w:szCs w:val="28"/>
+        </w:rPr>
         <w:t>+33 (0)606952504</w:t>
       </w:r>
     </w:p>
@@ -463,6 +472,40 @@
     </w:p>
     <w:p>
       <w:pPr>
+        <w:rPr>
+          <w:rFonts w:asciiTheme="minorHAnsi" w:hAnsiTheme="minorHAnsi"/>
+          <w:sz w:val="24"/>
+          <w:szCs w:val="28"/>
+        </w:rPr>
+      </w:pPr>
+      <w:r>
+        <w:rPr>
+          <w:rFonts w:asciiTheme="minorHAnsi" w:hAnsiTheme="minorHAnsi"/>
+          <w:sz w:val="24"/>
+          <w:szCs w:val="28"/>
+        </w:rPr>
+        <w:t>Geburtsdatum:</w:t>
+      </w:r>
+      <w:r>
+        <w:rPr>
+          <w:rFonts w:asciiTheme="minorHAnsi" w:hAnsiTheme="minorHAnsi"/>
+          <w:sz w:val="24"/>
+          <w:szCs w:val="28"/>
+        </w:rPr>
+        <w:tab/>
+      </w:r>
+      <w:r>
+        <w:rPr>
+          <w:rFonts w:asciiTheme="minorHAnsi" w:hAnsiTheme="minorHAnsi"/>
+          <w:sz w:val="24"/>
+          <w:szCs w:val="28"/>
+        </w:rPr>
+        <w:tab/>
+        <w:t>30.04.1994</w:t>
+      </w:r>
+    </w:p>
+    <w:p>
+      <w:pPr>
         <w:spacing w:after="360"/>
         <w:rPr>
           <w:rFonts w:asciiTheme="minorHAnsi" w:hAnsiTheme="minorHAnsi"/>
@@ -476,25 +519,44 @@
           <w:sz w:val="24"/>
           <w:szCs w:val="28"/>
         </w:rPr>
-        <w:t>Geburtsdatum:</w:t>
-      </w:r>
-      <w:r>
-        <w:rPr>
-          <w:rFonts w:asciiTheme="minorHAnsi" w:hAnsiTheme="minorHAnsi"/>
-          <w:sz w:val="24"/>
-          <w:szCs w:val="28"/>
-        </w:rPr>
-        <w:tab/>
-      </w:r>
-      <w:r>
-        <w:rPr>
-          <w:rFonts w:asciiTheme="minorHAnsi" w:hAnsiTheme="minorHAnsi"/>
-          <w:sz w:val="24"/>
-          <w:szCs w:val="28"/>
-        </w:rPr>
-        <w:tab/>
-        <w:t>30.04.1994 (21 Jahre alt)</w:t>
-      </w:r>
+        <w:t>Website:</w:t>
+      </w:r>
+      <w:r>
+        <w:rPr>
+          <w:rFonts w:asciiTheme="minorHAnsi" w:hAnsiTheme="minorHAnsi"/>
+          <w:sz w:val="24"/>
+          <w:szCs w:val="28"/>
+        </w:rPr>
+        <w:tab/>
+      </w:r>
+      <w:r>
+        <w:rPr>
+          <w:rFonts w:asciiTheme="minorHAnsi" w:hAnsiTheme="minorHAnsi"/>
+          <w:sz w:val="24"/>
+          <w:szCs w:val="28"/>
+        </w:rPr>
+        <w:tab/>
+      </w:r>
+      <w:r>
+        <w:rPr>
+          <w:rFonts w:asciiTheme="minorHAnsi" w:hAnsiTheme="minorHAnsi"/>
+          <w:sz w:val="24"/>
+          <w:szCs w:val="28"/>
+        </w:rPr>
+        <w:tab/>
+      </w:r>
+      <w:hyperlink r:id="rId10" w:history="1">
+        <w:r>
+          <w:rPr>
+            <w:rStyle w:val="Lienhypertexte"/>
+            <w:rFonts w:asciiTheme="minorHAnsi" w:hAnsiTheme="minorHAnsi" w:cs="Tahoma"/>
+            <w:sz w:val="24"/>
+          </w:rPr>
+          <w:t>http://steve-wagner.eu/</w:t>
+        </w:r>
+      </w:hyperlink>
+      <w:bookmarkStart w:id="0" w:name="_GoBack"/>
+      <w:bookmarkEnd w:id="0"/>
     </w:p>
     <w:p>
       <w:pPr>
@@ -510,357 +572,173 @@
           <w:b/>
           <w:sz w:val="28"/>
           <w:szCs w:val="28"/>
+        </w:rPr>
+      </w:pPr>
+      <w:r>
+        <w:rPr>
+          <w:rFonts w:asciiTheme="minorHAnsi" w:hAnsiTheme="minorHAnsi"/>
+          <w:b/>
+          <w:sz w:val="28"/>
+          <w:szCs w:val="28"/>
+        </w:rPr>
+        <w:t>AUSBILDUNG</w:t>
+      </w:r>
+    </w:p>
+    <w:p>
+      <w:pPr>
+        <w:ind w:left="2832" w:hanging="2829"/>
+        <w:jc w:val="both"/>
+        <w:rPr>
+          <w:rFonts w:asciiTheme="minorHAnsi" w:hAnsiTheme="minorHAnsi" w:cs="Tahoma"/>
+          <w:bCs/>
+          <w:sz w:val="24"/>
+          <w:szCs w:val="16"/>
+          <w:lang w:val="en-US"/>
+        </w:rPr>
+      </w:pPr>
+      <w:r>
+        <w:rPr>
+          <w:rFonts w:asciiTheme="minorHAnsi" w:hAnsiTheme="minorHAnsi" w:cs="Tahoma"/>
+          <w:b/>
+          <w:bCs/>
+          <w:sz w:val="24"/>
+          <w:szCs w:val="16"/>
+          <w:lang w:val="en-US"/>
+        </w:rPr>
+        <w:t>2015</w:t>
+      </w:r>
+      <w:r>
+        <w:rPr>
+          <w:rFonts w:asciiTheme="minorHAnsi" w:hAnsiTheme="minorHAnsi" w:cs="Tahoma"/>
+          <w:b/>
+          <w:bCs/>
+          <w:sz w:val="24"/>
+          <w:szCs w:val="16"/>
+          <w:lang w:val="en-US"/>
+        </w:rPr>
+        <w:tab/>
+      </w:r>
+      <w:r>
+        <w:rPr>
+          <w:rFonts w:asciiTheme="minorHAnsi" w:hAnsiTheme="minorHAnsi" w:cs="Tahoma"/>
+          <w:bCs/>
+          <w:sz w:val="24"/>
+          <w:szCs w:val="16"/>
+          <w:lang w:val="en-US"/>
+        </w:rPr>
+        <w:t>Engineer, </w:t>
+      </w:r>
+      <w:r>
+        <w:rPr>
+          <w:rFonts w:asciiTheme="minorHAnsi" w:hAnsiTheme="minorHAnsi" w:cs="Tahoma"/>
+          <w:bCs/>
+          <w:sz w:val="24"/>
+          <w:szCs w:val="16"/>
+          <w:lang w:val="en-US"/>
+        </w:rPr>
+        <w:t>Bachelor of Science HES-SO in Computer Science, major in Industrial and Embedded Computer Science (BSc HES-SO), HES-SO University of Applied Sciences and Arts Western Switzerland</w:t>
+      </w:r>
+    </w:p>
+    <w:p>
+      <w:pPr>
+        <w:ind w:left="2832" w:hanging="2832"/>
+        <w:jc w:val="both"/>
+        <w:rPr>
+          <w:rFonts w:asciiTheme="minorHAnsi" w:hAnsiTheme="minorHAnsi" w:cs="Tahoma"/>
+          <w:b/>
+          <w:bCs/>
+          <w:sz w:val="24"/>
+          <w:szCs w:val="16"/>
           <w:lang w:val="fr-FR"/>
         </w:rPr>
       </w:pPr>
       <w:r>
         <w:rPr>
-          <w:rFonts w:asciiTheme="minorHAnsi" w:hAnsiTheme="minorHAnsi"/>
-          <w:b/>
-          <w:sz w:val="28"/>
-          <w:szCs w:val="28"/>
+          <w:rFonts w:asciiTheme="minorHAnsi" w:hAnsiTheme="minorHAnsi" w:cs="Tahoma"/>
+          <w:b/>
+          <w:bCs/>
+          <w:sz w:val="24"/>
+          <w:szCs w:val="16"/>
           <w:lang w:val="fr-FR"/>
         </w:rPr>
-        <w:t>BERUFSERFAHRUNG</w:t>
-      </w:r>
-    </w:p>
-    <w:p>
-      <w:pPr>
-        <w:rPr>
-          <w:rFonts w:asciiTheme="minorHAnsi" w:hAnsiTheme="minorHAnsi"/>
-          <w:b/>
-          <w:sz w:val="24"/>
-          <w:szCs w:val="28"/>
+        <w:t>2015</w:t>
+      </w:r>
+      <w:r>
+        <w:rPr>
+          <w:rFonts w:asciiTheme="minorHAnsi" w:hAnsiTheme="minorHAnsi" w:cs="Tahoma"/>
+          <w:b/>
+          <w:bCs/>
+          <w:sz w:val="24"/>
+          <w:szCs w:val="16"/>
           <w:lang w:val="fr-FR"/>
         </w:rPr>
-      </w:pPr>
-      <w:r>
-        <w:rPr>
-          <w:rFonts w:asciiTheme="minorHAnsi" w:hAnsiTheme="minorHAnsi"/>
-          <w:b/>
-          <w:sz w:val="24"/>
-          <w:szCs w:val="28"/>
+        <w:tab/>
+      </w:r>
+      <w:r>
+        <w:rPr>
+          <w:rFonts w:asciiTheme="minorHAnsi" w:hAnsiTheme="minorHAnsi" w:cs="Tahoma"/>
+          <w:bCs/>
+          <w:sz w:val="24"/>
+          <w:szCs w:val="16"/>
           <w:lang w:val="fr-FR"/>
         </w:rPr>
-        <w:t>08/2012 – 09/2012</w:t>
-      </w:r>
-      <w:r>
-        <w:rPr>
-          <w:rFonts w:asciiTheme="minorHAnsi" w:hAnsiTheme="minorHAnsi"/>
-          <w:b/>
-          <w:sz w:val="24"/>
-          <w:szCs w:val="28"/>
+        <w:t>Licence professionnelle Systèmes Electriques et Réseaux Industriels (SERI), Université de Strasbourg, France</w:t>
+      </w:r>
+    </w:p>
+    <w:p>
+      <w:pPr>
+        <w:spacing w:after="360"/>
+        <w:ind w:left="2832" w:hanging="2832"/>
+        <w:jc w:val="both"/>
+        <w:rPr>
+          <w:rFonts w:asciiTheme="minorHAnsi" w:hAnsiTheme="minorHAnsi" w:cs="Tahoma"/>
+          <w:bCs/>
+          <w:sz w:val="24"/>
+          <w:szCs w:val="16"/>
           <w:lang w:val="fr-FR"/>
         </w:rPr>
-        <w:tab/>
-      </w:r>
-      <w:r>
-        <w:rPr>
-          <w:rFonts w:asciiTheme="minorHAnsi" w:hAnsiTheme="minorHAnsi"/>
-          <w:b/>
-          <w:sz w:val="24"/>
-          <w:szCs w:val="28"/>
+      </w:pPr>
+      <w:r>
+        <w:rPr>
+          <w:rFonts w:asciiTheme="minorHAnsi" w:hAnsiTheme="minorHAnsi" w:cs="Tahoma"/>
+          <w:b/>
+          <w:bCs/>
+          <w:sz w:val="24"/>
+          <w:szCs w:val="16"/>
           <w:lang w:val="fr-FR"/>
         </w:rPr>
-        <w:tab/>
-      </w:r>
-      <w:proofErr w:type="spellStart"/>
-      <w:r>
-        <w:rPr>
-          <w:rFonts w:asciiTheme="minorHAnsi" w:hAnsiTheme="minorHAnsi"/>
-          <w:b/>
-          <w:sz w:val="24"/>
-          <w:szCs w:val="28"/>
+        <w:t>2014</w:t>
+      </w:r>
+      <w:r>
+        <w:rPr>
+          <w:rFonts w:asciiTheme="minorHAnsi" w:hAnsiTheme="minorHAnsi" w:cs="Tahoma"/>
+          <w:b/>
+          <w:bCs/>
+          <w:sz w:val="24"/>
+          <w:szCs w:val="16"/>
           <w:lang w:val="fr-FR"/>
         </w:rPr>
-        <w:t>Wartung</w:t>
-      </w:r>
-      <w:proofErr w:type="spellEnd"/>
-    </w:p>
-    <w:p>
-      <w:pPr>
-        <w:ind w:left="2835"/>
-        <w:rPr>
-          <w:rFonts w:asciiTheme="minorHAnsi" w:hAnsiTheme="minorHAnsi"/>
-          <w:b/>
-          <w:sz w:val="24"/>
-          <w:szCs w:val="28"/>
+        <w:tab/>
+      </w:r>
+      <w:r>
+        <w:rPr>
+          <w:rFonts w:asciiTheme="minorHAnsi" w:hAnsiTheme="minorHAnsi" w:cs="Tahoma"/>
+          <w:bCs/>
+          <w:sz w:val="24"/>
+          <w:szCs w:val="16"/>
           <w:lang w:val="fr-FR"/>
         </w:rPr>
-      </w:pPr>
-      <w:r>
-        <w:rPr>
-          <w:rFonts w:asciiTheme="minorHAnsi" w:hAnsiTheme="minorHAnsi"/>
-          <w:b/>
-          <w:sz w:val="24"/>
-          <w:szCs w:val="28"/>
+        <w:t xml:space="preserve">Diplôme Universitaire de Technologie en Génie Electrique et Informatique Industrielle, Formation Tri-nationale, Université de Strasbourg, </w:t>
+      </w:r>
+      <w:r>
+        <w:rPr>
+          <w:rFonts w:asciiTheme="minorHAnsi" w:hAnsiTheme="minorHAnsi" w:cs="Tahoma"/>
+          <w:bCs/>
+          <w:sz w:val="24"/>
+          <w:szCs w:val="16"/>
           <w:lang w:val="fr-FR"/>
         </w:rPr>
-        <w:t>„Service de propreté Urbaine de la Communauté Urbaine de Strasbourg (CUS)“</w:t>
-      </w:r>
-      <w:r>
-        <w:rPr>
-          <w:rFonts w:asciiTheme="minorHAnsi" w:hAnsiTheme="minorHAnsi"/>
-          <w:b/>
-          <w:sz w:val="24"/>
-          <w:szCs w:val="28"/>
-          <w:lang w:val="fr-FR"/>
-        </w:rPr>
-        <w:t xml:space="preserve">, </w:t>
-      </w:r>
-      <w:proofErr w:type="spellStart"/>
-      <w:r>
-        <w:rPr>
-          <w:rFonts w:asciiTheme="minorHAnsi" w:hAnsiTheme="minorHAnsi"/>
-          <w:b/>
-          <w:sz w:val="24"/>
-          <w:szCs w:val="28"/>
-          <w:lang w:val="fr-FR"/>
-        </w:rPr>
-        <w:t>Straßburg</w:t>
-      </w:r>
-      <w:proofErr w:type="spellEnd"/>
-      <w:r>
-        <w:rPr>
-          <w:rFonts w:asciiTheme="minorHAnsi" w:hAnsiTheme="minorHAnsi"/>
-          <w:b/>
-          <w:sz w:val="24"/>
-          <w:szCs w:val="28"/>
-          <w:lang w:val="fr-FR"/>
-        </w:rPr>
-        <w:t>,</w:t>
-      </w:r>
-      <w:r>
-        <w:rPr>
-          <w:rFonts w:asciiTheme="minorHAnsi" w:hAnsiTheme="minorHAnsi"/>
-          <w:b/>
-          <w:sz w:val="24"/>
-          <w:szCs w:val="28"/>
-          <w:lang w:val="fr-FR"/>
-        </w:rPr>
-        <w:t xml:space="preserve"> </w:t>
-      </w:r>
-      <w:proofErr w:type="spellStart"/>
-      <w:r>
-        <w:rPr>
-          <w:rFonts w:asciiTheme="minorHAnsi" w:hAnsiTheme="minorHAnsi"/>
-          <w:b/>
-          <w:sz w:val="24"/>
-          <w:szCs w:val="28"/>
-          <w:lang w:val="fr-FR"/>
-        </w:rPr>
-        <w:t>Frankreich</w:t>
-      </w:r>
-      <w:proofErr w:type="spellEnd"/>
-    </w:p>
-    <w:p>
-      <w:pPr>
-        <w:pStyle w:val="Paragraphedeliste"/>
-        <w:numPr>
-          <w:ilvl w:val="0"/>
-          <w:numId w:val="1"/>
-        </w:numPr>
-        <w:rPr>
-          <w:rFonts w:asciiTheme="minorHAnsi" w:hAnsiTheme="minorHAnsi"/>
-          <w:sz w:val="24"/>
-          <w:szCs w:val="28"/>
-        </w:rPr>
-      </w:pPr>
-      <w:r>
-        <w:rPr>
-          <w:rFonts w:asciiTheme="minorHAnsi" w:hAnsiTheme="minorHAnsi"/>
-          <w:sz w:val="24"/>
-          <w:szCs w:val="28"/>
-        </w:rPr>
-        <w:t>Straßenfeger</w:t>
-      </w:r>
-      <w:r>
-        <w:rPr>
-          <w:rFonts w:asciiTheme="minorHAnsi" w:hAnsiTheme="minorHAnsi"/>
-          <w:sz w:val="24"/>
-          <w:szCs w:val="28"/>
-        </w:rPr>
-        <w:t>, Baugelände geputzt</w:t>
-      </w:r>
-    </w:p>
-    <w:p>
-      <w:pPr>
-        <w:rPr>
-          <w:rFonts w:asciiTheme="minorHAnsi" w:hAnsiTheme="minorHAnsi"/>
-          <w:b/>
-          <w:sz w:val="24"/>
-          <w:szCs w:val="28"/>
-        </w:rPr>
-      </w:pPr>
-      <w:r>
-        <w:rPr>
-          <w:rFonts w:asciiTheme="minorHAnsi" w:hAnsiTheme="minorHAnsi"/>
-          <w:b/>
-          <w:sz w:val="24"/>
-          <w:szCs w:val="28"/>
-        </w:rPr>
-        <w:t>07/2011 - 08</w:t>
-      </w:r>
-      <w:r>
-        <w:rPr>
-          <w:rFonts w:asciiTheme="minorHAnsi" w:hAnsiTheme="minorHAnsi"/>
-          <w:b/>
-          <w:sz w:val="24"/>
-          <w:szCs w:val="28"/>
-        </w:rPr>
-        <w:t>/20</w:t>
-      </w:r>
-      <w:r>
-        <w:rPr>
-          <w:rFonts w:asciiTheme="minorHAnsi" w:hAnsiTheme="minorHAnsi"/>
-          <w:b/>
-          <w:sz w:val="24"/>
-          <w:szCs w:val="28"/>
-        </w:rPr>
-        <w:t>11</w:t>
-      </w:r>
-      <w:r>
-        <w:rPr>
-          <w:rFonts w:asciiTheme="minorHAnsi" w:hAnsiTheme="minorHAnsi"/>
-          <w:b/>
-          <w:sz w:val="24"/>
-          <w:szCs w:val="28"/>
-        </w:rPr>
-        <w:t xml:space="preserve"> </w:t>
-      </w:r>
-      <w:r>
-        <w:rPr>
-          <w:rFonts w:asciiTheme="minorHAnsi" w:hAnsiTheme="minorHAnsi"/>
-          <w:b/>
-          <w:sz w:val="24"/>
-          <w:szCs w:val="28"/>
-        </w:rPr>
-        <w:tab/>
-      </w:r>
-      <w:r>
-        <w:rPr>
-          <w:rFonts w:asciiTheme="minorHAnsi" w:hAnsiTheme="minorHAnsi"/>
-          <w:b/>
-          <w:sz w:val="24"/>
-          <w:szCs w:val="28"/>
-        </w:rPr>
-        <w:tab/>
-      </w:r>
-      <w:r>
-        <w:rPr>
-          <w:rFonts w:asciiTheme="minorHAnsi" w:hAnsiTheme="minorHAnsi"/>
-          <w:b/>
-          <w:sz w:val="24"/>
-          <w:szCs w:val="28"/>
-        </w:rPr>
-        <w:t>Wartung</w:t>
-      </w:r>
-    </w:p>
-    <w:p>
-      <w:pPr>
-        <w:ind w:left="2832" w:firstLine="3"/>
-        <w:rPr>
-          <w:rFonts w:asciiTheme="minorHAnsi" w:hAnsiTheme="minorHAnsi"/>
-          <w:b/>
-          <w:sz w:val="24"/>
-          <w:szCs w:val="28"/>
-          <w:lang w:val="fr-FR"/>
-        </w:rPr>
-      </w:pPr>
-      <w:r>
-        <w:rPr>
-          <w:rFonts w:asciiTheme="minorHAnsi" w:hAnsiTheme="minorHAnsi"/>
-          <w:b/>
-          <w:sz w:val="24"/>
-          <w:szCs w:val="28"/>
-          <w:lang w:val="fr-FR"/>
-        </w:rPr>
-        <w:t>„ </w:t>
-      </w:r>
-      <w:r>
-        <w:rPr>
-          <w:rFonts w:asciiTheme="minorHAnsi" w:hAnsiTheme="minorHAnsi" w:cs="Tahoma"/>
-          <w:b/>
-          <w:sz w:val="24"/>
-          <w:szCs w:val="28"/>
-          <w:lang w:val="fr-FR"/>
-        </w:rPr>
-        <w:t>Société d’Aménagement et de gestion du Marché d’Intérêt National de Strasbourg « S.A.M.I.N.S » </w:t>
-      </w:r>
-      <w:r>
-        <w:rPr>
-          <w:rFonts w:asciiTheme="minorHAnsi" w:hAnsiTheme="minorHAnsi"/>
-          <w:b/>
-          <w:sz w:val="24"/>
-          <w:szCs w:val="28"/>
-          <w:lang w:val="fr-FR"/>
-        </w:rPr>
-        <w:t xml:space="preserve">“, </w:t>
-      </w:r>
-      <w:proofErr w:type="spellStart"/>
-      <w:r>
-        <w:rPr>
-          <w:rFonts w:asciiTheme="minorHAnsi" w:hAnsiTheme="minorHAnsi"/>
-          <w:b/>
-          <w:sz w:val="24"/>
-          <w:szCs w:val="28"/>
-          <w:lang w:val="fr-FR"/>
-        </w:rPr>
-        <w:t>Straßburg</w:t>
-      </w:r>
-      <w:proofErr w:type="spellEnd"/>
-      <w:r>
-        <w:rPr>
-          <w:rFonts w:asciiTheme="minorHAnsi" w:hAnsiTheme="minorHAnsi"/>
-          <w:b/>
-          <w:sz w:val="24"/>
-          <w:szCs w:val="28"/>
-          <w:lang w:val="fr-FR"/>
-        </w:rPr>
-        <w:t xml:space="preserve">, </w:t>
-      </w:r>
-      <w:proofErr w:type="spellStart"/>
-      <w:r>
-        <w:rPr>
-          <w:rFonts w:asciiTheme="minorHAnsi" w:hAnsiTheme="minorHAnsi"/>
-          <w:b/>
-          <w:sz w:val="24"/>
-          <w:szCs w:val="28"/>
-          <w:lang w:val="fr-FR"/>
-        </w:rPr>
-        <w:t>Frankreich</w:t>
-      </w:r>
-      <w:proofErr w:type="spellEnd"/>
-    </w:p>
-    <w:p>
-      <w:pPr>
-        <w:pStyle w:val="Paragraphedeliste"/>
-        <w:numPr>
-          <w:ilvl w:val="0"/>
-          <w:numId w:val="1"/>
-        </w:numPr>
-        <w:spacing w:after="360"/>
-        <w:rPr>
-          <w:rFonts w:asciiTheme="minorHAnsi" w:hAnsiTheme="minorHAnsi"/>
-          <w:sz w:val="24"/>
-          <w:szCs w:val="28"/>
-        </w:rPr>
-      </w:pPr>
-      <w:r>
-        <w:rPr>
-          <w:rFonts w:asciiTheme="minorHAnsi" w:hAnsiTheme="minorHAnsi"/>
-          <w:sz w:val="24"/>
-          <w:szCs w:val="28"/>
-        </w:rPr>
-        <w:t>Reinigungskraft</w:t>
-      </w:r>
-      <w:r>
-        <w:rPr>
-          <w:rFonts w:asciiTheme="minorHAnsi" w:hAnsiTheme="minorHAnsi"/>
-          <w:sz w:val="24"/>
-          <w:szCs w:val="28"/>
-        </w:rPr>
-        <w:t>, Straße geputzt</w:t>
+        <w:t>France</w:t>
       </w:r>
     </w:p>
     <w:p>
@@ -886,179 +764,183 @@
           <w:sz w:val="28"/>
           <w:szCs w:val="28"/>
         </w:rPr>
-        <w:t>AUSBILDUNG</w:t>
-      </w:r>
-    </w:p>
-    <w:p>
-      <w:pPr>
-        <w:ind w:left="2832" w:hanging="2829"/>
+        <w:t>WEITERBILDUNG</w:t>
+      </w:r>
+    </w:p>
+    <w:p>
+      <w:pPr>
+        <w:rPr>
+          <w:rFonts w:asciiTheme="minorHAnsi" w:hAnsiTheme="minorHAnsi"/>
+          <w:b/>
+          <w:sz w:val="24"/>
+          <w:szCs w:val="28"/>
+        </w:rPr>
+      </w:pPr>
+      <w:r>
+        <w:rPr>
+          <w:rFonts w:asciiTheme="minorHAnsi" w:hAnsiTheme="minorHAnsi"/>
+          <w:b/>
+          <w:sz w:val="24"/>
+          <w:szCs w:val="28"/>
+        </w:rPr>
+        <w:t>2016</w:t>
+      </w:r>
+      <w:r>
+        <w:rPr>
+          <w:rFonts w:asciiTheme="minorHAnsi" w:hAnsiTheme="minorHAnsi"/>
+          <w:b/>
+          <w:sz w:val="24"/>
+          <w:szCs w:val="28"/>
+        </w:rPr>
+        <w:tab/>
+      </w:r>
+      <w:r>
+        <w:rPr>
+          <w:rFonts w:asciiTheme="minorHAnsi" w:hAnsiTheme="minorHAnsi"/>
+          <w:b/>
+          <w:sz w:val="24"/>
+          <w:szCs w:val="28"/>
+        </w:rPr>
+        <w:tab/>
+      </w:r>
+      <w:r>
+        <w:rPr>
+          <w:rFonts w:asciiTheme="minorHAnsi" w:hAnsiTheme="minorHAnsi"/>
+          <w:b/>
+          <w:sz w:val="24"/>
+          <w:szCs w:val="28"/>
+        </w:rPr>
+        <w:tab/>
+      </w:r>
+      <w:r>
+        <w:rPr>
+          <w:rFonts w:asciiTheme="minorHAnsi" w:hAnsiTheme="minorHAnsi"/>
+          <w:b/>
+          <w:sz w:val="24"/>
+          <w:szCs w:val="28"/>
+        </w:rPr>
+        <w:tab/>
+      </w:r>
+      <w:r>
+        <w:rPr>
+          <w:rFonts w:asciiTheme="minorHAnsi" w:hAnsiTheme="minorHAnsi"/>
+          <w:sz w:val="24"/>
+          <w:szCs w:val="28"/>
+        </w:rPr>
+        <w:t xml:space="preserve">Bachelor </w:t>
+      </w:r>
+      <w:proofErr w:type="spellStart"/>
+      <w:r>
+        <w:rPr>
+          <w:rFonts w:asciiTheme="minorHAnsi" w:hAnsiTheme="minorHAnsi"/>
+          <w:sz w:val="24"/>
+          <w:szCs w:val="28"/>
+        </w:rPr>
+        <w:t>of</w:t>
+      </w:r>
+      <w:proofErr w:type="spellEnd"/>
+      <w:r>
+        <w:rPr>
+          <w:rFonts w:asciiTheme="minorHAnsi" w:hAnsiTheme="minorHAnsi"/>
+          <w:sz w:val="24"/>
+          <w:szCs w:val="28"/>
+        </w:rPr>
+        <w:t xml:space="preserve"> Engineering, Hochschule Offenburg</w:t>
+      </w:r>
+    </w:p>
+    <w:p>
+      <w:pPr>
+        <w:ind w:left="2832" w:hanging="2832"/>
+        <w:rPr>
+          <w:rFonts w:asciiTheme="minorHAnsi" w:hAnsiTheme="minorHAnsi"/>
+          <w:b/>
+          <w:sz w:val="24"/>
+          <w:szCs w:val="28"/>
+        </w:rPr>
+      </w:pPr>
+      <w:r>
+        <w:rPr>
+          <w:rFonts w:asciiTheme="minorHAnsi" w:hAnsiTheme="minorHAnsi"/>
+          <w:b/>
+          <w:sz w:val="24"/>
+          <w:szCs w:val="28"/>
+        </w:rPr>
+        <w:t>2016</w:t>
+      </w:r>
+      <w:r>
+        <w:rPr>
+          <w:rFonts w:asciiTheme="minorHAnsi" w:hAnsiTheme="minorHAnsi"/>
+          <w:b/>
+          <w:sz w:val="24"/>
+          <w:szCs w:val="28"/>
+        </w:rPr>
+        <w:tab/>
+      </w:r>
+      <w:r>
+        <w:rPr>
+          <w:rFonts w:asciiTheme="minorHAnsi" w:hAnsiTheme="minorHAnsi"/>
+          <w:sz w:val="24"/>
+          <w:szCs w:val="28"/>
+        </w:rPr>
+        <w:t>CDD-Angestellte als Bachelor-Ingenieur, um Erfahrungen zu sammeln</w:t>
+      </w:r>
+    </w:p>
+    <w:p>
+      <w:pPr>
+        <w:spacing w:after="360"/>
+        <w:ind w:left="2832" w:hanging="2832"/>
+        <w:rPr>
+          <w:rFonts w:asciiTheme="minorHAnsi" w:hAnsiTheme="minorHAnsi"/>
+          <w:b/>
+          <w:sz w:val="24"/>
+          <w:szCs w:val="28"/>
+        </w:rPr>
+      </w:pPr>
+      <w:r>
+        <w:rPr>
+          <w:rFonts w:asciiTheme="minorHAnsi" w:hAnsiTheme="minorHAnsi"/>
+          <w:b/>
+          <w:sz w:val="24"/>
+          <w:szCs w:val="28"/>
+        </w:rPr>
+        <w:t>2016-2019</w:t>
+      </w:r>
+      <w:r>
+        <w:rPr>
+          <w:rFonts w:asciiTheme="minorHAnsi" w:hAnsiTheme="minorHAnsi"/>
+          <w:b/>
+          <w:sz w:val="24"/>
+          <w:szCs w:val="28"/>
+        </w:rPr>
+        <w:tab/>
+      </w:r>
+      <w:r>
+        <w:rPr>
+          <w:rFonts w:asciiTheme="minorHAnsi" w:hAnsiTheme="minorHAnsi"/>
+          <w:sz w:val="24"/>
+          <w:szCs w:val="28"/>
+        </w:rPr>
+        <w:t>Master in Informatik in Deutschland oder in der Schweiz</w:t>
+      </w:r>
+    </w:p>
+    <w:p>
+      <w:pPr>
+        <w:spacing w:after="120"/>
         <w:jc w:val="both"/>
         <w:rPr>
           <w:rFonts w:asciiTheme="minorHAnsi" w:hAnsiTheme="minorHAnsi" w:cs="Tahoma"/>
           <w:bCs/>
           <w:sz w:val="24"/>
           <w:szCs w:val="16"/>
-          <w:lang w:val="en-US"/>
-        </w:rPr>
-      </w:pPr>
-      <w:r>
-        <w:rPr>
-          <w:rFonts w:asciiTheme="minorHAnsi" w:hAnsiTheme="minorHAnsi" w:cs="Tahoma"/>
-          <w:b/>
-          <w:bCs/>
-          <w:sz w:val="24"/>
-          <w:szCs w:val="16"/>
-          <w:lang w:val="en-US"/>
-        </w:rPr>
-        <w:t>2015</w:t>
-      </w:r>
-      <w:r>
-        <w:rPr>
-          <w:rFonts w:asciiTheme="minorHAnsi" w:hAnsiTheme="minorHAnsi" w:cs="Tahoma"/>
-          <w:b/>
-          <w:bCs/>
-          <w:sz w:val="24"/>
-          <w:szCs w:val="16"/>
-          <w:lang w:val="en-US"/>
-        </w:rPr>
-        <w:tab/>
-      </w:r>
-      <w:r>
-        <w:rPr>
-          <w:rFonts w:asciiTheme="minorHAnsi" w:hAnsiTheme="minorHAnsi" w:cs="Tahoma"/>
-          <w:bCs/>
-          <w:sz w:val="24"/>
-          <w:szCs w:val="16"/>
-          <w:lang w:val="en-US"/>
-        </w:rPr>
-        <w:t>Engineer, Bachelor of Science HES-SO in Computer Science, major in Industrial and Embedded Computer Science (BSc HES-SO), HES-SO University of Applied Sciences and Arts Western Switzerland</w:t>
-      </w:r>
-    </w:p>
-    <w:p>
-      <w:pPr>
-        <w:ind w:left="2832" w:hanging="2832"/>
-        <w:jc w:val="both"/>
-        <w:rPr>
-          <w:rFonts w:asciiTheme="minorHAnsi" w:hAnsiTheme="minorHAnsi" w:cs="Tahoma"/>
-          <w:b/>
-          <w:bCs/>
-          <w:sz w:val="24"/>
-          <w:szCs w:val="16"/>
-          <w:lang w:val="fr-FR"/>
-        </w:rPr>
-      </w:pPr>
-      <w:r>
-        <w:rPr>
-          <w:rFonts w:asciiTheme="minorHAnsi" w:hAnsiTheme="minorHAnsi" w:cs="Tahoma"/>
-          <w:b/>
-          <w:bCs/>
-          <w:sz w:val="24"/>
-          <w:szCs w:val="16"/>
-          <w:lang w:val="fr-FR"/>
-        </w:rPr>
-        <w:t>2015</w:t>
-      </w:r>
-      <w:r>
-        <w:rPr>
-          <w:rFonts w:asciiTheme="minorHAnsi" w:hAnsiTheme="minorHAnsi" w:cs="Tahoma"/>
-          <w:b/>
-          <w:bCs/>
-          <w:sz w:val="24"/>
-          <w:szCs w:val="16"/>
-          <w:lang w:val="fr-FR"/>
-        </w:rPr>
-        <w:tab/>
-      </w:r>
-      <w:r>
-        <w:rPr>
-          <w:rFonts w:asciiTheme="minorHAnsi" w:hAnsiTheme="minorHAnsi" w:cs="Tahoma"/>
-          <w:bCs/>
-          <w:sz w:val="24"/>
-          <w:szCs w:val="16"/>
-          <w:lang w:val="fr-FR"/>
-        </w:rPr>
-        <w:t>Licence professionnelle Systèmes Electriques et Réseaux Industriels (SERI), Université de Strasbourg, France</w:t>
-      </w:r>
-    </w:p>
-    <w:p>
-      <w:pPr>
-        <w:spacing w:after="120"/>
-        <w:ind w:left="2832" w:hanging="2832"/>
-        <w:jc w:val="both"/>
-        <w:rPr>
-          <w:rFonts w:asciiTheme="minorHAnsi" w:hAnsiTheme="minorHAnsi" w:cs="Tahoma"/>
-          <w:bCs/>
-          <w:sz w:val="24"/>
-          <w:szCs w:val="16"/>
-          <w:lang w:val="fr-FR"/>
-        </w:rPr>
-      </w:pPr>
-      <w:r>
-        <w:rPr>
-          <w:rFonts w:asciiTheme="minorHAnsi" w:hAnsiTheme="minorHAnsi" w:cs="Tahoma"/>
-          <w:b/>
-          <w:bCs/>
-          <w:sz w:val="24"/>
-          <w:szCs w:val="16"/>
-          <w:lang w:val="fr-FR"/>
-        </w:rPr>
-        <w:t>2014</w:t>
-      </w:r>
-      <w:r>
-        <w:rPr>
-          <w:rFonts w:asciiTheme="minorHAnsi" w:hAnsiTheme="minorHAnsi" w:cs="Tahoma"/>
-          <w:b/>
-          <w:bCs/>
-          <w:sz w:val="24"/>
-          <w:szCs w:val="16"/>
-          <w:lang w:val="fr-FR"/>
-        </w:rPr>
-        <w:tab/>
-      </w:r>
-      <w:r>
-        <w:rPr>
-          <w:rFonts w:asciiTheme="minorHAnsi" w:hAnsiTheme="minorHAnsi" w:cs="Tahoma"/>
-          <w:bCs/>
-          <w:sz w:val="24"/>
-          <w:szCs w:val="16"/>
-          <w:lang w:val="fr-FR"/>
-        </w:rPr>
-        <w:t xml:space="preserve">Diplôme Universitaire de Technologie en Génie Electrique et Informatique Industrielle, Formation Tri-nationale, Université de Strasbourg, </w:t>
-      </w:r>
-      <w:r>
-        <w:rPr>
-          <w:rFonts w:asciiTheme="minorHAnsi" w:hAnsiTheme="minorHAnsi" w:cs="Tahoma"/>
-          <w:bCs/>
-          <w:sz w:val="24"/>
-          <w:szCs w:val="16"/>
-          <w:lang w:val="fr-FR"/>
-        </w:rPr>
-        <w:t>France</w:t>
-      </w:r>
-    </w:p>
-    <w:p>
-      <w:pPr>
-        <w:spacing w:after="120"/>
-        <w:ind w:left="2832" w:hanging="2832"/>
-        <w:jc w:val="both"/>
-        <w:rPr>
-          <w:rFonts w:asciiTheme="minorHAnsi" w:hAnsiTheme="minorHAnsi" w:cs="Tahoma"/>
-          <w:b/>
-          <w:bCs/>
-          <w:sz w:val="24"/>
-          <w:szCs w:val="16"/>
-          <w:lang w:val="fr-FR"/>
         </w:rPr>
         <w:sectPr>
-          <w:footerReference w:type="default" r:id="rId10"/>
+          <w:footerReference w:type="default" r:id="rId11"/>
           <w:pgSz w:w="11906" w:h="16838"/>
           <w:pgMar w:top="965" w:right="1417" w:bottom="709" w:left="1417" w:header="708" w:footer="708" w:gutter="0"/>
           <w:cols w:space="708"/>
           <w:docGrid w:linePitch="360"/>
         </w:sectPr>
       </w:pPr>
-      <w:bookmarkStart w:id="0" w:name="_GoBack"/>
-      <w:bookmarkEnd w:id="0"/>
     </w:p>
     <w:p>
       <w:pPr>
@@ -1084,179 +966,246 @@
           <w:szCs w:val="28"/>
         </w:rPr>
         <w:lastRenderedPageBreak/>
-        <w:t>WEITERBILDUNG</w:t>
-      </w:r>
-    </w:p>
-    <w:p>
-      <w:pPr>
-        <w:rPr>
-          <w:rFonts w:asciiTheme="minorHAnsi" w:hAnsiTheme="minorHAnsi"/>
-          <w:b/>
-          <w:sz w:val="24"/>
-          <w:szCs w:val="28"/>
-        </w:rPr>
-      </w:pPr>
-      <w:r>
-        <w:rPr>
-          <w:rFonts w:asciiTheme="minorHAnsi" w:hAnsiTheme="minorHAnsi"/>
-          <w:b/>
-          <w:sz w:val="24"/>
-          <w:szCs w:val="28"/>
-        </w:rPr>
-        <w:t>2016</w:t>
-      </w:r>
-      <w:r>
-        <w:rPr>
-          <w:rFonts w:asciiTheme="minorHAnsi" w:hAnsiTheme="minorHAnsi"/>
-          <w:b/>
-          <w:sz w:val="24"/>
-          <w:szCs w:val="28"/>
-        </w:rPr>
-        <w:tab/>
-      </w:r>
-      <w:r>
-        <w:rPr>
-          <w:rFonts w:asciiTheme="minorHAnsi" w:hAnsiTheme="minorHAnsi"/>
-          <w:b/>
-          <w:sz w:val="24"/>
-          <w:szCs w:val="28"/>
-        </w:rPr>
-        <w:tab/>
-      </w:r>
-      <w:r>
-        <w:rPr>
-          <w:rFonts w:asciiTheme="minorHAnsi" w:hAnsiTheme="minorHAnsi"/>
-          <w:b/>
-          <w:sz w:val="24"/>
-          <w:szCs w:val="28"/>
-        </w:rPr>
-        <w:tab/>
-      </w:r>
-      <w:r>
-        <w:rPr>
-          <w:rFonts w:asciiTheme="minorHAnsi" w:hAnsiTheme="minorHAnsi"/>
-          <w:b/>
-          <w:sz w:val="24"/>
-          <w:szCs w:val="28"/>
-        </w:rPr>
-        <w:tab/>
-      </w:r>
-      <w:r>
-        <w:rPr>
-          <w:rFonts w:asciiTheme="minorHAnsi" w:hAnsiTheme="minorHAnsi"/>
-          <w:sz w:val="24"/>
-          <w:szCs w:val="28"/>
-        </w:rPr>
-        <w:t xml:space="preserve">Bachelor </w:t>
+        <w:t>BERUFSERFAHRUNG</w:t>
+      </w:r>
+    </w:p>
+    <w:p>
+      <w:pPr>
+        <w:rPr>
+          <w:rFonts w:asciiTheme="minorHAnsi" w:hAnsiTheme="minorHAnsi"/>
+          <w:b/>
+          <w:sz w:val="24"/>
+          <w:szCs w:val="28"/>
+        </w:rPr>
+      </w:pPr>
+      <w:r>
+        <w:rPr>
+          <w:rFonts w:asciiTheme="minorHAnsi" w:hAnsiTheme="minorHAnsi"/>
+          <w:b/>
+          <w:sz w:val="24"/>
+          <w:szCs w:val="28"/>
+        </w:rPr>
+        <w:t>2015-2016</w:t>
+      </w:r>
+      <w:r>
+        <w:rPr>
+          <w:rFonts w:asciiTheme="minorHAnsi" w:hAnsiTheme="minorHAnsi"/>
+          <w:b/>
+          <w:sz w:val="24"/>
+          <w:szCs w:val="28"/>
+        </w:rPr>
+        <w:tab/>
+      </w:r>
+      <w:r>
+        <w:rPr>
+          <w:rFonts w:asciiTheme="minorHAnsi" w:hAnsiTheme="minorHAnsi"/>
+          <w:b/>
+          <w:sz w:val="24"/>
+          <w:szCs w:val="28"/>
+        </w:rPr>
+        <w:tab/>
+      </w:r>
+      <w:r>
+        <w:rPr>
+          <w:rFonts w:asciiTheme="minorHAnsi" w:hAnsiTheme="minorHAnsi"/>
+          <w:b/>
+          <w:sz w:val="24"/>
+          <w:szCs w:val="28"/>
+        </w:rPr>
+        <w:tab/>
+      </w:r>
+      <w:r>
+        <w:rPr>
+          <w:rFonts w:asciiTheme="minorHAnsi" w:hAnsiTheme="minorHAnsi"/>
+          <w:b/>
+          <w:sz w:val="24"/>
+          <w:szCs w:val="28"/>
+        </w:rPr>
+        <w:t>Bachelorarbeit</w:t>
+      </w:r>
+      <w:r>
+        <w:rPr>
+          <w:rFonts w:asciiTheme="minorHAnsi" w:hAnsiTheme="minorHAnsi"/>
+          <w:b/>
+          <w:sz w:val="24"/>
+          <w:szCs w:val="28"/>
+        </w:rPr>
+        <w:t xml:space="preserve"> in der Hochschule Offenburg</w:t>
+      </w:r>
+      <w:r>
+        <w:rPr>
+          <w:rFonts w:asciiTheme="minorHAnsi" w:hAnsiTheme="minorHAnsi"/>
+          <w:b/>
+          <w:sz w:val="24"/>
+          <w:szCs w:val="28"/>
+        </w:rPr>
+        <w:t>, Deutschland</w:t>
+      </w:r>
+    </w:p>
+    <w:p>
+      <w:pPr>
+        <w:ind w:left="2832" w:firstLine="3"/>
+        <w:rPr>
+          <w:rFonts w:asciiTheme="minorHAnsi" w:hAnsiTheme="minorHAnsi"/>
+          <w:sz w:val="24"/>
+          <w:szCs w:val="28"/>
+        </w:rPr>
+      </w:pPr>
+      <w:r>
+        <w:rPr>
+          <w:rFonts w:asciiTheme="minorHAnsi" w:hAnsiTheme="minorHAnsi"/>
+          <w:sz w:val="24"/>
+          <w:szCs w:val="28"/>
+        </w:rPr>
+        <w:t>Entwicklung ein Generisch Kryptographisch Interface. Dieses Interface sollte spezifisch für ein TLS-Network Protokoll und für einen eingebetteten System funktionieren</w:t>
+      </w:r>
+    </w:p>
+    <w:p>
+      <w:pPr>
+        <w:rPr>
+          <w:rFonts w:asciiTheme="minorHAnsi" w:hAnsiTheme="minorHAnsi"/>
+          <w:b/>
+          <w:sz w:val="24"/>
+          <w:szCs w:val="28"/>
+        </w:rPr>
+      </w:pPr>
+      <w:r>
+        <w:rPr>
+          <w:rFonts w:asciiTheme="minorHAnsi" w:hAnsiTheme="minorHAnsi"/>
+          <w:b/>
+          <w:sz w:val="24"/>
+          <w:szCs w:val="28"/>
+        </w:rPr>
+        <w:t>2015</w:t>
+      </w:r>
+      <w:r>
+        <w:rPr>
+          <w:rFonts w:asciiTheme="minorHAnsi" w:hAnsiTheme="minorHAnsi"/>
+          <w:b/>
+          <w:sz w:val="24"/>
+          <w:szCs w:val="28"/>
+        </w:rPr>
+        <w:tab/>
+      </w:r>
+      <w:r>
+        <w:rPr>
+          <w:rFonts w:asciiTheme="minorHAnsi" w:hAnsiTheme="minorHAnsi"/>
+          <w:b/>
+          <w:sz w:val="24"/>
+          <w:szCs w:val="28"/>
+        </w:rPr>
+        <w:tab/>
+      </w:r>
+      <w:r>
+        <w:rPr>
+          <w:rFonts w:asciiTheme="minorHAnsi" w:hAnsiTheme="minorHAnsi"/>
+          <w:b/>
+          <w:sz w:val="24"/>
+          <w:szCs w:val="28"/>
+        </w:rPr>
+        <w:tab/>
+      </w:r>
+      <w:r>
+        <w:rPr>
+          <w:rFonts w:asciiTheme="minorHAnsi" w:hAnsiTheme="minorHAnsi"/>
+          <w:b/>
+          <w:sz w:val="24"/>
+          <w:szCs w:val="28"/>
+        </w:rPr>
+        <w:tab/>
+        <w:t>Bachelorarbeit in der Haute-</w:t>
       </w:r>
       <w:proofErr w:type="spellStart"/>
       <w:r>
         <w:rPr>
           <w:rFonts w:asciiTheme="minorHAnsi" w:hAnsiTheme="minorHAnsi"/>
-          <w:sz w:val="24"/>
-          <w:szCs w:val="28"/>
-        </w:rPr>
-        <w:t>of</w:t>
+          <w:b/>
+          <w:sz w:val="24"/>
+          <w:szCs w:val="28"/>
+        </w:rPr>
+        <w:t>Ecole</w:t>
       </w:r>
       <w:proofErr w:type="spellEnd"/>
       <w:r>
         <w:rPr>
           <w:rFonts w:asciiTheme="minorHAnsi" w:hAnsiTheme="minorHAnsi"/>
-          <w:sz w:val="24"/>
-          <w:szCs w:val="28"/>
-        </w:rPr>
-        <w:t xml:space="preserve"> Engineering, Hochschule Offenburg</w:t>
-      </w:r>
-    </w:p>
-    <w:p>
-      <w:pPr>
-        <w:ind w:left="2832" w:hanging="2832"/>
-        <w:rPr>
-          <w:rFonts w:asciiTheme="minorHAnsi" w:hAnsiTheme="minorHAnsi"/>
-          <w:b/>
-          <w:sz w:val="24"/>
-          <w:szCs w:val="28"/>
-        </w:rPr>
-      </w:pPr>
-      <w:r>
-        <w:rPr>
-          <w:rFonts w:asciiTheme="minorHAnsi" w:hAnsiTheme="minorHAnsi"/>
-          <w:b/>
-          <w:sz w:val="24"/>
-          <w:szCs w:val="28"/>
-        </w:rPr>
-        <w:t>2016</w:t>
-      </w:r>
-      <w:r>
-        <w:rPr>
-          <w:rFonts w:asciiTheme="minorHAnsi" w:hAnsiTheme="minorHAnsi"/>
-          <w:b/>
-          <w:sz w:val="24"/>
-          <w:szCs w:val="28"/>
-        </w:rPr>
-        <w:tab/>
-      </w:r>
-      <w:r>
-        <w:rPr>
-          <w:rFonts w:asciiTheme="minorHAnsi" w:hAnsiTheme="minorHAnsi"/>
-          <w:sz w:val="24"/>
-          <w:szCs w:val="28"/>
-        </w:rPr>
-        <w:t xml:space="preserve">CDD-Angestellte als Bachelor-Ingenieur, um </w:t>
-      </w:r>
-      <w:r>
-        <w:rPr>
-          <w:rFonts w:asciiTheme="minorHAnsi" w:hAnsiTheme="minorHAnsi"/>
-          <w:sz w:val="24"/>
-          <w:szCs w:val="28"/>
-        </w:rPr>
-        <w:t xml:space="preserve">Erfahrungen zu </w:t>
-      </w:r>
-      <w:r>
-        <w:rPr>
-          <w:rFonts w:asciiTheme="minorHAnsi" w:hAnsiTheme="minorHAnsi"/>
-          <w:sz w:val="24"/>
-          <w:szCs w:val="28"/>
-        </w:rPr>
-        <w:t>sammeln</w:t>
+          <w:b/>
+          <w:sz w:val="24"/>
+          <w:szCs w:val="28"/>
+        </w:rPr>
+        <w:t xml:space="preserve"> </w:t>
+      </w:r>
+      <w:proofErr w:type="spellStart"/>
+      <w:r>
+        <w:rPr>
+          <w:rFonts w:asciiTheme="minorHAnsi" w:hAnsiTheme="minorHAnsi"/>
+          <w:b/>
+          <w:sz w:val="24"/>
+          <w:szCs w:val="28"/>
+        </w:rPr>
+        <w:t>Arc</w:t>
+      </w:r>
+      <w:proofErr w:type="spellEnd"/>
+      <w:r>
+        <w:rPr>
+          <w:rFonts w:asciiTheme="minorHAnsi" w:hAnsiTheme="minorHAnsi"/>
+          <w:b/>
+          <w:sz w:val="24"/>
+          <w:szCs w:val="28"/>
+        </w:rPr>
+        <w:t xml:space="preserve"> von Neuchâtel, Schweiz</w:t>
       </w:r>
     </w:p>
     <w:p>
       <w:pPr>
         <w:spacing w:after="360"/>
-        <w:ind w:left="2832" w:hanging="2832"/>
-        <w:rPr>
-          <w:rFonts w:asciiTheme="minorHAnsi" w:hAnsiTheme="minorHAnsi"/>
-          <w:b/>
-          <w:sz w:val="24"/>
-          <w:szCs w:val="28"/>
-        </w:rPr>
-      </w:pPr>
-      <w:r>
-        <w:rPr>
-          <w:rFonts w:asciiTheme="minorHAnsi" w:hAnsiTheme="minorHAnsi"/>
-          <w:b/>
-          <w:sz w:val="24"/>
-          <w:szCs w:val="28"/>
-        </w:rPr>
-        <w:t>2016-2019</w:t>
-      </w:r>
-      <w:r>
-        <w:rPr>
-          <w:rFonts w:asciiTheme="minorHAnsi" w:hAnsiTheme="minorHAnsi"/>
-          <w:b/>
-          <w:sz w:val="24"/>
-          <w:szCs w:val="28"/>
-        </w:rPr>
-        <w:tab/>
-      </w:r>
-      <w:r>
-        <w:rPr>
-          <w:rFonts w:asciiTheme="minorHAnsi" w:hAnsiTheme="minorHAnsi"/>
-          <w:sz w:val="24"/>
-          <w:szCs w:val="28"/>
-        </w:rPr>
-        <w:t>Master in Informatik in Deutschland oder in der Schweiz</w:t>
+        <w:ind w:left="2832" w:firstLine="3"/>
+        <w:rPr>
+          <w:rFonts w:asciiTheme="minorHAnsi" w:hAnsiTheme="minorHAnsi"/>
+          <w:b/>
+          <w:sz w:val="24"/>
+          <w:szCs w:val="28"/>
+        </w:rPr>
+      </w:pPr>
+      <w:r>
+        <w:rPr>
+          <w:rFonts w:asciiTheme="minorHAnsi" w:hAnsiTheme="minorHAnsi"/>
+          <w:sz w:val="24"/>
+          <w:szCs w:val="28"/>
+        </w:rPr>
+        <w:t xml:space="preserve">Entwicklung von der Hardware und Software eines </w:t>
+      </w:r>
+      <w:r>
+        <w:rPr>
+          <w:rFonts w:asciiTheme="minorHAnsi" w:hAnsiTheme="minorHAnsi"/>
+          <w:sz w:val="24"/>
+          <w:szCs w:val="28"/>
+        </w:rPr>
+        <w:t>eingebetteten Systems</w:t>
+      </w:r>
+      <w:r>
+        <w:rPr>
+          <w:rFonts w:asciiTheme="minorHAnsi" w:hAnsiTheme="minorHAnsi"/>
+          <w:sz w:val="24"/>
+          <w:szCs w:val="28"/>
+        </w:rPr>
+        <w:t xml:space="preserve">, die für </w:t>
+      </w:r>
+      <w:r>
+        <w:rPr>
+          <w:rFonts w:asciiTheme="minorHAnsi" w:hAnsiTheme="minorHAnsi"/>
+          <w:sz w:val="24"/>
+          <w:szCs w:val="28"/>
+        </w:rPr>
+        <w:t>eine Schweizer Firma gemacht ist.</w:t>
+      </w:r>
+      <w:r>
+        <w:rPr>
+          <w:rFonts w:asciiTheme="minorHAnsi" w:hAnsiTheme="minorHAnsi"/>
+          <w:sz w:val="24"/>
+          <w:szCs w:val="28"/>
+        </w:rPr>
+        <w:t xml:space="preserve"> </w:t>
       </w:r>
     </w:p>
     <w:p>
@@ -2031,7 +1980,15 @@
           <w:sz w:val="24"/>
           <w:szCs w:val="28"/>
         </w:rPr>
-        <w:t>26/10/2015</w:t>
+        <w:t>09/11/</w:t>
+      </w:r>
+      <w:r>
+        <w:rPr>
+          <w:rFonts w:asciiTheme="minorHAnsi" w:hAnsiTheme="minorHAnsi"/>
+          <w:sz w:val="24"/>
+          <w:szCs w:val="28"/>
+        </w:rPr>
+        <w:t>2015</w:t>
       </w:r>
     </w:p>
     <w:p>
@@ -2104,6 +2061,7 @@
         <w:docPartUnique/>
       </w:docPartObj>
     </w:sdtPr>
+    <w:sdtEndPr/>
     <w:sdtContent>
       <w:sdt>
         <w:sdtPr>
@@ -2113,6 +2071,7 @@
             <w:docPartUnique/>
           </w:docPartObj>
         </w:sdtPr>
+        <w:sdtEndPr/>
         <w:sdtContent>
           <w:p>
             <w:pPr>
@@ -2901,6 +2860,29 @@
       <w:rFonts w:ascii="Tahoma" w:hAnsi="Tahoma" w:cs="Tahoma"/>
       <w:sz w:val="16"/>
       <w:szCs w:val="16"/>
+    </w:rPr>
+  </w:style>
+  <w:style w:type="character" w:styleId="Lienhypertexte">
+    <w:name w:val="Hyperlink"/>
+    <w:basedOn w:val="Policepardfaut"/>
+    <w:uiPriority w:val="99"/>
+    <w:unhideWhenUsed/>
+    <w:rsid w:val="002919EA"/>
+    <w:rPr>
+      <w:color w:val="0000FF" w:themeColor="hyperlink"/>
+      <w:u w:val="single"/>
+    </w:rPr>
+  </w:style>
+  <w:style w:type="character" w:styleId="Lienhypertextesuivivisit">
+    <w:name w:val="FollowedHyperlink"/>
+    <w:basedOn w:val="Policepardfaut"/>
+    <w:uiPriority w:val="99"/>
+    <w:semiHidden/>
+    <w:unhideWhenUsed/>
+    <w:rsid w:val="002919EA"/>
+    <w:rPr>
+      <w:color w:val="800080" w:themeColor="followedHyperlink"/>
+      <w:u w:val="single"/>
     </w:rPr>
   </w:style>
 </w:styles>
@@ -3384,7 +3366,7 @@
 </file>
 
 <file path=customXml/itemProps1.xml><?xml version="1.0" encoding="utf-8"?>
-<ds:datastoreItem xmlns:ds="http://schemas.openxmlformats.org/officeDocument/2006/customXml" ds:itemID="{316B66C7-C20F-4679-8288-32C86BFD7DCB}">
+<ds:datastoreItem xmlns:ds="http://schemas.openxmlformats.org/officeDocument/2006/customXml" ds:itemID="{14BB05D5-F709-497B-BCDF-6A1BCA99BFCB}">
   <ds:schemaRefs>
     <ds:schemaRef ds:uri="http://schemas.openxmlformats.org/officeDocument/2006/bibliography"/>
   </ds:schemaRefs>

</xml_diff>

<commit_message>
new version of the portfolio in english and french + adding VHDL as programmation language and Quartus as programmation software in the english and french CV + on the website
</commit_message>
<xml_diff>
--- a/assets/DE_CV_Steve_Wagner.docx
+++ b/assets/DE_CV_Steve_Wagner.docx
@@ -74,7 +74,7 @@
           <w:rFonts w:asciiTheme="minorHAnsi" w:hAnsiTheme="minorHAnsi"/>
           <w:noProof/>
           <w:sz w:val="20"/>
-          <w:lang w:eastAsia="fr-FR"/>
+          <w:lang w:val="fr-FR" w:eastAsia="fr-FR"/>
         </w:rPr>
         <w:drawing>
           <wp:anchor distT="0" distB="0" distL="114300" distR="114300" simplePos="0" relativeHeight="251659264" behindDoc="0" locked="0" layoutInCell="1" allowOverlap="1" wp14:anchorId="7AD5E7BB" wp14:editId="7B27E658">
@@ -576,6 +576,7 @@
           <w:b/>
           <w:sz w:val="28"/>
           <w:szCs w:val="28"/>
+          <w:lang w:val="en-US"/>
         </w:rPr>
       </w:pPr>
       <w:r>
@@ -584,6 +585,7 @@
           <w:b/>
           <w:sz w:val="28"/>
           <w:szCs w:val="28"/>
+          <w:lang w:val="en-US"/>
         </w:rPr>
         <w:t>AUSBILDUNG</w:t>
       </w:r>
@@ -597,6 +599,7 @@
           <w:bCs/>
           <w:sz w:val="24"/>
           <w:szCs w:val="16"/>
+          <w:lang w:val="en-US"/>
         </w:rPr>
       </w:pPr>
       <w:r>
@@ -606,6 +609,7 @@
           <w:bCs/>
           <w:sz w:val="24"/>
           <w:szCs w:val="16"/>
+          <w:lang w:val="en-US"/>
         </w:rPr>
         <w:t>2015</w:t>
       </w:r>
@@ -616,6 +620,7 @@
           <w:bCs/>
           <w:sz w:val="24"/>
           <w:szCs w:val="16"/>
+          <w:lang w:val="en-US"/>
         </w:rPr>
         <w:tab/>
       </w:r>
@@ -625,379 +630,73 @@
           <w:bCs/>
           <w:sz w:val="24"/>
           <w:szCs w:val="16"/>
-        </w:rPr>
-        <w:t xml:space="preserve">Engineer, Bachelor </w:t>
-      </w:r>
-      <w:proofErr w:type="spellStart"/>
+          <w:lang w:val="en-US"/>
+        </w:rPr>
+        <w:t>Engineer, Bachelor of Science HES-SO in Computer Science, major in Industrial and Embedded Computer Science (BSc HES-SO), HES-SO University of Applied Sciences and Arts Western Switzerland</w:t>
+      </w:r>
+    </w:p>
+    <w:p>
+      <w:pPr>
+        <w:ind w:left="2832" w:hanging="2832"/>
+        <w:jc w:val="both"/>
+        <w:rPr>
+          <w:rFonts w:asciiTheme="minorHAnsi" w:hAnsiTheme="minorHAnsi" w:cs="Tahoma"/>
+          <w:b/>
+          <w:bCs/>
+          <w:sz w:val="24"/>
+          <w:szCs w:val="16"/>
+          <w:lang w:val="fr-FR"/>
+        </w:rPr>
+      </w:pPr>
+      <w:r>
+        <w:rPr>
+          <w:rFonts w:asciiTheme="minorHAnsi" w:hAnsiTheme="minorHAnsi" w:cs="Tahoma"/>
+          <w:b/>
+          <w:bCs/>
+          <w:sz w:val="24"/>
+          <w:szCs w:val="16"/>
+          <w:lang w:val="fr-FR"/>
+        </w:rPr>
+        <w:t>2015</w:t>
+      </w:r>
+      <w:r>
+        <w:rPr>
+          <w:rFonts w:asciiTheme="minorHAnsi" w:hAnsiTheme="minorHAnsi" w:cs="Tahoma"/>
+          <w:b/>
+          <w:bCs/>
+          <w:sz w:val="24"/>
+          <w:szCs w:val="16"/>
+          <w:lang w:val="fr-FR"/>
+        </w:rPr>
+        <w:tab/>
+      </w:r>
       <w:r>
         <w:rPr>
           <w:rFonts w:asciiTheme="minorHAnsi" w:hAnsiTheme="minorHAnsi" w:cs="Tahoma"/>
           <w:bCs/>
           <w:sz w:val="24"/>
           <w:szCs w:val="16"/>
-        </w:rPr>
-        <w:t>of</w:t>
-      </w:r>
-      <w:proofErr w:type="spellEnd"/>
+          <w:lang w:val="fr-FR"/>
+        </w:rPr>
+        <w:t>Licence professionnelle Systèmes Electriques et Réseaux Industriels (SERI</w:t>
+      </w:r>
       <w:r>
         <w:rPr>
           <w:rFonts w:asciiTheme="minorHAnsi" w:hAnsiTheme="minorHAnsi" w:cs="Tahoma"/>
           <w:bCs/>
           <w:sz w:val="24"/>
           <w:szCs w:val="16"/>
-        </w:rPr>
-        <w:t xml:space="preserve"> Science HES-SO in Computer Science, </w:t>
-      </w:r>
-      <w:proofErr w:type="spellStart"/>
+          <w:lang w:val="fr-FR"/>
+        </w:rPr>
+        <w:t>), Institut Universitaire et Technologique (IUT) d’Haguenau</w:t>
+      </w:r>
       <w:r>
         <w:rPr>
           <w:rFonts w:asciiTheme="minorHAnsi" w:hAnsiTheme="minorHAnsi" w:cs="Tahoma"/>
           <w:bCs/>
           <w:sz w:val="24"/>
           <w:szCs w:val="16"/>
-        </w:rPr>
-        <w:t>major</w:t>
-      </w:r>
-      <w:proofErr w:type="spellEnd"/>
-      <w:r>
-        <w:rPr>
-          <w:rFonts w:asciiTheme="minorHAnsi" w:hAnsiTheme="minorHAnsi" w:cs="Tahoma"/>
-          <w:bCs/>
-          <w:sz w:val="24"/>
-          <w:szCs w:val="16"/>
-        </w:rPr>
-        <w:t xml:space="preserve"> in Industrial </w:t>
-      </w:r>
-      <w:proofErr w:type="spellStart"/>
-      <w:r>
-        <w:rPr>
-          <w:rFonts w:asciiTheme="minorHAnsi" w:hAnsiTheme="minorHAnsi" w:cs="Tahoma"/>
-          <w:bCs/>
-          <w:sz w:val="24"/>
-          <w:szCs w:val="16"/>
-        </w:rPr>
-        <w:t>and</w:t>
-      </w:r>
-      <w:proofErr w:type="spellEnd"/>
-      <w:r>
-        <w:rPr>
-          <w:rFonts w:asciiTheme="minorHAnsi" w:hAnsiTheme="minorHAnsi" w:cs="Tahoma"/>
-          <w:bCs/>
-          <w:sz w:val="24"/>
-          <w:szCs w:val="16"/>
-        </w:rPr>
-        <w:t xml:space="preserve"> Embedded Computer Science (</w:t>
-      </w:r>
-      <w:proofErr w:type="spellStart"/>
-      <w:r>
-        <w:rPr>
-          <w:rFonts w:asciiTheme="minorHAnsi" w:hAnsiTheme="minorHAnsi" w:cs="Tahoma"/>
-          <w:bCs/>
-          <w:sz w:val="24"/>
-          <w:szCs w:val="16"/>
-        </w:rPr>
-        <w:t>BSc</w:t>
-      </w:r>
-      <w:proofErr w:type="spellEnd"/>
-      <w:r>
-        <w:rPr>
-          <w:rFonts w:asciiTheme="minorHAnsi" w:hAnsiTheme="minorHAnsi" w:cs="Tahoma"/>
-          <w:bCs/>
-          <w:sz w:val="24"/>
-          <w:szCs w:val="16"/>
-        </w:rPr>
-        <w:t xml:space="preserve"> HES-SO), HES-SO University </w:t>
-      </w:r>
-      <w:proofErr w:type="spellStart"/>
-      <w:r>
-        <w:rPr>
-          <w:rFonts w:asciiTheme="minorHAnsi" w:hAnsiTheme="minorHAnsi" w:cs="Tahoma"/>
-          <w:bCs/>
-          <w:sz w:val="24"/>
-          <w:szCs w:val="16"/>
-        </w:rPr>
-        <w:t>of</w:t>
-      </w:r>
-      <w:proofErr w:type="spellEnd"/>
-      <w:r>
-        <w:rPr>
-          <w:rFonts w:asciiTheme="minorHAnsi" w:hAnsiTheme="minorHAnsi" w:cs="Tahoma"/>
-          <w:bCs/>
-          <w:sz w:val="24"/>
-          <w:szCs w:val="16"/>
-        </w:rPr>
-        <w:t xml:space="preserve"> Applied </w:t>
-      </w:r>
-      <w:proofErr w:type="spellStart"/>
-      <w:r>
-        <w:rPr>
-          <w:rFonts w:asciiTheme="minorHAnsi" w:hAnsiTheme="minorHAnsi" w:cs="Tahoma"/>
-          <w:bCs/>
-          <w:sz w:val="24"/>
-          <w:szCs w:val="16"/>
-        </w:rPr>
-        <w:t>Sciences</w:t>
-      </w:r>
-      <w:proofErr w:type="spellEnd"/>
-      <w:r>
-        <w:rPr>
-          <w:rFonts w:asciiTheme="minorHAnsi" w:hAnsiTheme="minorHAnsi" w:cs="Tahoma"/>
-          <w:bCs/>
-          <w:sz w:val="24"/>
-          <w:szCs w:val="16"/>
-        </w:rPr>
-        <w:t xml:space="preserve"> </w:t>
-      </w:r>
-      <w:proofErr w:type="spellStart"/>
-      <w:r>
-        <w:rPr>
-          <w:rFonts w:asciiTheme="minorHAnsi" w:hAnsiTheme="minorHAnsi" w:cs="Tahoma"/>
-          <w:bCs/>
-          <w:sz w:val="24"/>
-          <w:szCs w:val="16"/>
-        </w:rPr>
-        <w:t>and</w:t>
-      </w:r>
-      <w:proofErr w:type="spellEnd"/>
-      <w:r>
-        <w:rPr>
-          <w:rFonts w:asciiTheme="minorHAnsi" w:hAnsiTheme="minorHAnsi" w:cs="Tahoma"/>
-          <w:bCs/>
-          <w:sz w:val="24"/>
-          <w:szCs w:val="16"/>
-        </w:rPr>
-        <w:t xml:space="preserve"> </w:t>
-      </w:r>
-      <w:proofErr w:type="spellStart"/>
-      <w:r>
-        <w:rPr>
-          <w:rFonts w:asciiTheme="minorHAnsi" w:hAnsiTheme="minorHAnsi" w:cs="Tahoma"/>
-          <w:bCs/>
-          <w:sz w:val="24"/>
-          <w:szCs w:val="16"/>
-        </w:rPr>
-        <w:t>Arts</w:t>
-      </w:r>
-      <w:proofErr w:type="spellEnd"/>
-      <w:r>
-        <w:rPr>
-          <w:rFonts w:asciiTheme="minorHAnsi" w:hAnsiTheme="minorHAnsi" w:cs="Tahoma"/>
-          <w:bCs/>
-          <w:sz w:val="24"/>
-          <w:szCs w:val="16"/>
-        </w:rPr>
-        <w:t xml:space="preserve"> Western </w:t>
-      </w:r>
-      <w:proofErr w:type="spellStart"/>
-      <w:r>
-        <w:rPr>
-          <w:rFonts w:asciiTheme="minorHAnsi" w:hAnsiTheme="minorHAnsi" w:cs="Tahoma"/>
-          <w:bCs/>
-          <w:sz w:val="24"/>
-          <w:szCs w:val="16"/>
-        </w:rPr>
-        <w:t>Switzerland</w:t>
-      </w:r>
-      <w:proofErr w:type="spellEnd"/>
-    </w:p>
-    <w:p>
-      <w:pPr>
-        <w:ind w:left="2832" w:hanging="2832"/>
-        <w:jc w:val="both"/>
-        <w:rPr>
-          <w:rFonts w:asciiTheme="minorHAnsi" w:hAnsiTheme="minorHAnsi" w:cs="Tahoma"/>
-          <w:b/>
-          <w:bCs/>
-          <w:sz w:val="24"/>
-          <w:szCs w:val="16"/>
-        </w:rPr>
-      </w:pPr>
-      <w:r>
-        <w:rPr>
-          <w:rFonts w:asciiTheme="minorHAnsi" w:hAnsiTheme="minorHAnsi" w:cs="Tahoma"/>
-          <w:b/>
-          <w:bCs/>
-          <w:sz w:val="24"/>
-          <w:szCs w:val="16"/>
-        </w:rPr>
-        <w:t>2015</w:t>
-      </w:r>
-      <w:r>
-        <w:rPr>
-          <w:rFonts w:asciiTheme="minorHAnsi" w:hAnsiTheme="minorHAnsi" w:cs="Tahoma"/>
-          <w:b/>
-          <w:bCs/>
-          <w:sz w:val="24"/>
-          <w:szCs w:val="16"/>
-        </w:rPr>
-        <w:tab/>
-      </w:r>
-      <w:proofErr w:type="spellStart"/>
-      <w:r>
-        <w:rPr>
-          <w:rFonts w:asciiTheme="minorHAnsi" w:hAnsiTheme="minorHAnsi" w:cs="Tahoma"/>
-          <w:bCs/>
-          <w:sz w:val="24"/>
-          <w:szCs w:val="16"/>
-        </w:rPr>
-        <w:t>Licence</w:t>
-      </w:r>
-      <w:proofErr w:type="spellEnd"/>
-      <w:r>
-        <w:rPr>
-          <w:rFonts w:asciiTheme="minorHAnsi" w:hAnsiTheme="minorHAnsi" w:cs="Tahoma"/>
-          <w:bCs/>
-          <w:sz w:val="24"/>
-          <w:szCs w:val="16"/>
-        </w:rPr>
-        <w:t xml:space="preserve"> </w:t>
-      </w:r>
-      <w:proofErr w:type="spellStart"/>
-      <w:r>
-        <w:rPr>
-          <w:rFonts w:asciiTheme="minorHAnsi" w:hAnsiTheme="minorHAnsi" w:cs="Tahoma"/>
-          <w:bCs/>
-          <w:sz w:val="24"/>
-          <w:szCs w:val="16"/>
-        </w:rPr>
-        <w:t>professionnelle</w:t>
-      </w:r>
-      <w:proofErr w:type="spellEnd"/>
-      <w:r>
-        <w:rPr>
-          <w:rFonts w:asciiTheme="minorHAnsi" w:hAnsiTheme="minorHAnsi" w:cs="Tahoma"/>
-          <w:bCs/>
-          <w:sz w:val="24"/>
-          <w:szCs w:val="16"/>
-        </w:rPr>
-        <w:t xml:space="preserve"> </w:t>
-      </w:r>
-      <w:proofErr w:type="spellStart"/>
-      <w:r>
-        <w:rPr>
-          <w:rFonts w:asciiTheme="minorHAnsi" w:hAnsiTheme="minorHAnsi" w:cs="Tahoma"/>
-          <w:bCs/>
-          <w:sz w:val="24"/>
-          <w:szCs w:val="16"/>
-        </w:rPr>
-        <w:t>Systèmes</w:t>
-      </w:r>
-      <w:proofErr w:type="spellEnd"/>
-      <w:r>
-        <w:rPr>
-          <w:rFonts w:asciiTheme="minorHAnsi" w:hAnsiTheme="minorHAnsi" w:cs="Tahoma"/>
-          <w:bCs/>
-          <w:sz w:val="24"/>
-          <w:szCs w:val="16"/>
-        </w:rPr>
-        <w:t xml:space="preserve"> </w:t>
-      </w:r>
-      <w:proofErr w:type="spellStart"/>
-      <w:r>
-        <w:rPr>
-          <w:rFonts w:asciiTheme="minorHAnsi" w:hAnsiTheme="minorHAnsi" w:cs="Tahoma"/>
-          <w:bCs/>
-          <w:sz w:val="24"/>
-          <w:szCs w:val="16"/>
-        </w:rPr>
-        <w:t>Electriques</w:t>
-      </w:r>
-      <w:proofErr w:type="spellEnd"/>
-      <w:r>
-        <w:rPr>
-          <w:rFonts w:asciiTheme="minorHAnsi" w:hAnsiTheme="minorHAnsi" w:cs="Tahoma"/>
-          <w:bCs/>
-          <w:sz w:val="24"/>
-          <w:szCs w:val="16"/>
-        </w:rPr>
-        <w:t xml:space="preserve"> et </w:t>
-      </w:r>
-      <w:proofErr w:type="spellStart"/>
-      <w:r>
-        <w:rPr>
-          <w:rFonts w:asciiTheme="minorHAnsi" w:hAnsiTheme="minorHAnsi" w:cs="Tahoma"/>
-          <w:bCs/>
-          <w:sz w:val="24"/>
-          <w:szCs w:val="16"/>
-        </w:rPr>
-        <w:t>Réseaux</w:t>
-      </w:r>
-      <w:proofErr w:type="spellEnd"/>
-      <w:r>
-        <w:rPr>
-          <w:rFonts w:asciiTheme="minorHAnsi" w:hAnsiTheme="minorHAnsi" w:cs="Tahoma"/>
-          <w:bCs/>
-          <w:sz w:val="24"/>
-          <w:szCs w:val="16"/>
-        </w:rPr>
-        <w:t xml:space="preserve"> Industriels (SERI</w:t>
-      </w:r>
-      <w:r>
-        <w:rPr>
-          <w:rFonts w:asciiTheme="minorHAnsi" w:hAnsiTheme="minorHAnsi" w:cs="Tahoma"/>
-          <w:bCs/>
-          <w:sz w:val="24"/>
-          <w:szCs w:val="16"/>
-        </w:rPr>
-        <w:t xml:space="preserve">), Institut </w:t>
-      </w:r>
-      <w:proofErr w:type="spellStart"/>
-      <w:r>
-        <w:rPr>
-          <w:rFonts w:asciiTheme="minorHAnsi" w:hAnsiTheme="minorHAnsi" w:cs="Tahoma"/>
-          <w:bCs/>
-          <w:sz w:val="24"/>
-          <w:szCs w:val="16"/>
-        </w:rPr>
-        <w:t>Universitaire</w:t>
-      </w:r>
-      <w:proofErr w:type="spellEnd"/>
-      <w:r>
-        <w:rPr>
-          <w:rFonts w:asciiTheme="minorHAnsi" w:hAnsiTheme="minorHAnsi" w:cs="Tahoma"/>
-          <w:bCs/>
-          <w:sz w:val="24"/>
-          <w:szCs w:val="16"/>
-        </w:rPr>
-        <w:t xml:space="preserve"> et </w:t>
-      </w:r>
-      <w:proofErr w:type="spellStart"/>
-      <w:r>
-        <w:rPr>
-          <w:rFonts w:asciiTheme="minorHAnsi" w:hAnsiTheme="minorHAnsi" w:cs="Tahoma"/>
-          <w:bCs/>
-          <w:sz w:val="24"/>
-          <w:szCs w:val="16"/>
-        </w:rPr>
-        <w:t>Technologique</w:t>
-      </w:r>
-      <w:proofErr w:type="spellEnd"/>
-      <w:r>
-        <w:rPr>
-          <w:rFonts w:asciiTheme="minorHAnsi" w:hAnsiTheme="minorHAnsi" w:cs="Tahoma"/>
-          <w:bCs/>
-          <w:sz w:val="24"/>
-          <w:szCs w:val="16"/>
-        </w:rPr>
-        <w:t xml:space="preserve"> (IUT) </w:t>
-      </w:r>
-      <w:proofErr w:type="spellStart"/>
-      <w:r>
-        <w:rPr>
-          <w:rFonts w:asciiTheme="minorHAnsi" w:hAnsiTheme="minorHAnsi" w:cs="Tahoma"/>
-          <w:bCs/>
-          <w:sz w:val="24"/>
-          <w:szCs w:val="16"/>
-        </w:rPr>
-        <w:t>d’Haguenau</w:t>
-      </w:r>
-      <w:proofErr w:type="spellEnd"/>
-      <w:r>
-        <w:rPr>
-          <w:rFonts w:asciiTheme="minorHAnsi" w:hAnsiTheme="minorHAnsi" w:cs="Tahoma"/>
-          <w:bCs/>
-          <w:sz w:val="24"/>
-          <w:szCs w:val="16"/>
+          <w:lang w:val="fr-FR"/>
         </w:rPr>
         <w:t>, France</w:t>
       </w:r>
@@ -1012,6 +711,7 @@
           <w:bCs/>
           <w:sz w:val="24"/>
           <w:szCs w:val="16"/>
+          <w:lang w:val="fr-FR"/>
         </w:rPr>
       </w:pPr>
       <w:r>
@@ -1021,6 +721,7 @@
           <w:bCs/>
           <w:sz w:val="24"/>
           <w:szCs w:val="16"/>
+          <w:lang w:val="fr-FR"/>
         </w:rPr>
         <w:t>2014</w:t>
       </w:r>
@@ -1031,6 +732,7 @@
           <w:bCs/>
           <w:sz w:val="24"/>
           <w:szCs w:val="16"/>
+          <w:lang w:val="fr-FR"/>
         </w:rPr>
         <w:tab/>
       </w:r>
@@ -1040,38 +742,39 @@
           <w:bCs/>
           <w:sz w:val="24"/>
           <w:szCs w:val="16"/>
-        </w:rPr>
-        <w:t xml:space="preserve">Diplôme </w:t>
-      </w:r>
-      <w:proofErr w:type="spellStart"/>
+          <w:lang w:val="fr-FR"/>
+        </w:rPr>
+        <w:t>Diplôme Universitaire de Technologie en G</w:t>
+      </w:r>
       <w:r>
         <w:rPr>
           <w:rFonts w:asciiTheme="minorHAnsi" w:hAnsiTheme="minorHAnsi" w:cs="Tahoma"/>
           <w:bCs/>
           <w:sz w:val="24"/>
           <w:szCs w:val="16"/>
-        </w:rPr>
-        <w:t>Universitaire</w:t>
-      </w:r>
-      <w:proofErr w:type="spellEnd"/>
+          <w:lang w:val="fr-FR"/>
+        </w:rPr>
+        <w:t xml:space="preserve">énie Electrique et Informatique </w:t>
+      </w:r>
       <w:r>
         <w:rPr>
           <w:rFonts w:asciiTheme="minorHAnsi" w:hAnsiTheme="minorHAnsi" w:cs="Tahoma"/>
           <w:bCs/>
           <w:sz w:val="24"/>
           <w:szCs w:val="16"/>
-        </w:rPr>
-        <w:t xml:space="preserve"> de Technologie en </w:t>
-      </w:r>
-      <w:proofErr w:type="spellStart"/>
+          <w:lang w:val="fr-FR"/>
+        </w:rPr>
+        <w:t>Industrielle</w:t>
+      </w:r>
       <w:r>
         <w:rPr>
           <w:rFonts w:asciiTheme="minorHAnsi" w:hAnsiTheme="minorHAnsi" w:cs="Tahoma"/>
           <w:bCs/>
           <w:sz w:val="24"/>
           <w:szCs w:val="16"/>
-        </w:rPr>
-        <w:t>G</w:t>
+          <w:lang w:val="fr-FR"/>
+        </w:rPr>
+        <w:t xml:space="preserve"> (GEII), Institut Universitaire et Technologique (IUT) d’Haguenau</w:t>
       </w:r>
       <w:r>
         <w:rPr>
@@ -1079,179 +782,7 @@
           <w:bCs/>
           <w:sz w:val="24"/>
           <w:szCs w:val="16"/>
-        </w:rPr>
-        <w:t>énie</w:t>
-      </w:r>
-      <w:proofErr w:type="spellEnd"/>
-      <w:r>
-        <w:rPr>
-          <w:rFonts w:asciiTheme="minorHAnsi" w:hAnsiTheme="minorHAnsi" w:cs="Tahoma"/>
-          <w:bCs/>
-          <w:sz w:val="24"/>
-          <w:szCs w:val="16"/>
-        </w:rPr>
-        <w:t xml:space="preserve"> </w:t>
-      </w:r>
-      <w:proofErr w:type="spellStart"/>
-      <w:r>
-        <w:rPr>
-          <w:rFonts w:asciiTheme="minorHAnsi" w:hAnsiTheme="minorHAnsi" w:cs="Tahoma"/>
-          <w:bCs/>
-          <w:sz w:val="24"/>
-          <w:szCs w:val="16"/>
-        </w:rPr>
-        <w:t>Electrique</w:t>
-      </w:r>
-      <w:proofErr w:type="spellEnd"/>
-      <w:r>
-        <w:rPr>
-          <w:rFonts w:asciiTheme="minorHAnsi" w:hAnsiTheme="minorHAnsi" w:cs="Tahoma"/>
-          <w:bCs/>
-          <w:sz w:val="24"/>
-          <w:szCs w:val="16"/>
-        </w:rPr>
-        <w:t xml:space="preserve"> et </w:t>
-      </w:r>
-      <w:proofErr w:type="spellStart"/>
-      <w:r>
-        <w:rPr>
-          <w:rFonts w:asciiTheme="minorHAnsi" w:hAnsiTheme="minorHAnsi" w:cs="Tahoma"/>
-          <w:bCs/>
-          <w:sz w:val="24"/>
-          <w:szCs w:val="16"/>
-        </w:rPr>
-        <w:t>Informatique</w:t>
-      </w:r>
-      <w:proofErr w:type="spellEnd"/>
-      <w:r>
-        <w:rPr>
-          <w:rFonts w:asciiTheme="minorHAnsi" w:hAnsiTheme="minorHAnsi" w:cs="Tahoma"/>
-          <w:bCs/>
-          <w:sz w:val="24"/>
-          <w:szCs w:val="16"/>
-        </w:rPr>
-        <w:t xml:space="preserve"> </w:t>
-      </w:r>
-      <w:r>
-        <w:rPr>
-          <w:rFonts w:asciiTheme="minorHAnsi" w:hAnsiTheme="minorHAnsi" w:cs="Tahoma"/>
-          <w:bCs/>
-          <w:sz w:val="24"/>
-          <w:szCs w:val="16"/>
-        </w:rPr>
-        <w:t>Industrielle</w:t>
-      </w:r>
-      <w:r>
-        <w:rPr>
-          <w:rFonts w:asciiTheme="minorHAnsi" w:hAnsiTheme="minorHAnsi" w:cs="Tahoma"/>
-          <w:bCs/>
-          <w:sz w:val="24"/>
-          <w:szCs w:val="16"/>
-        </w:rPr>
-        <w:t xml:space="preserve"> (GEII)</w:t>
-      </w:r>
-      <w:r>
-        <w:rPr>
-          <w:rFonts w:asciiTheme="minorHAnsi" w:hAnsiTheme="minorHAnsi" w:cs="Tahoma"/>
-          <w:bCs/>
-          <w:sz w:val="24"/>
-          <w:szCs w:val="16"/>
-        </w:rPr>
-        <w:t>,</w:t>
-      </w:r>
-      <w:r>
-        <w:rPr>
-          <w:rFonts w:asciiTheme="minorHAnsi" w:hAnsiTheme="minorHAnsi" w:cs="Tahoma"/>
-          <w:bCs/>
-          <w:sz w:val="24"/>
-          <w:szCs w:val="16"/>
-        </w:rPr>
-        <w:t xml:space="preserve"> </w:t>
-      </w:r>
-      <w:r>
-        <w:rPr>
-          <w:rFonts w:asciiTheme="minorHAnsi" w:hAnsiTheme="minorHAnsi" w:cs="Tahoma"/>
-          <w:bCs/>
-          <w:sz w:val="24"/>
-          <w:szCs w:val="16"/>
-        </w:rPr>
-        <w:t xml:space="preserve">Institut </w:t>
-      </w:r>
-      <w:proofErr w:type="spellStart"/>
-      <w:r>
-        <w:rPr>
-          <w:rFonts w:asciiTheme="minorHAnsi" w:hAnsiTheme="minorHAnsi" w:cs="Tahoma"/>
-          <w:bCs/>
-          <w:sz w:val="24"/>
-          <w:szCs w:val="16"/>
-        </w:rPr>
-        <w:t>Universi</w:t>
-      </w:r>
-      <w:r>
-        <w:rPr>
-          <w:rFonts w:asciiTheme="minorHAnsi" w:hAnsiTheme="minorHAnsi" w:cs="Tahoma"/>
-          <w:bCs/>
-          <w:sz w:val="24"/>
-          <w:szCs w:val="16"/>
-        </w:rPr>
-        <w:t>taire</w:t>
-      </w:r>
-      <w:proofErr w:type="spellEnd"/>
-      <w:r>
-        <w:rPr>
-          <w:rFonts w:asciiTheme="minorHAnsi" w:hAnsiTheme="minorHAnsi" w:cs="Tahoma"/>
-          <w:bCs/>
-          <w:sz w:val="24"/>
-          <w:szCs w:val="16"/>
-        </w:rPr>
-        <w:t xml:space="preserve"> et </w:t>
-      </w:r>
-      <w:proofErr w:type="spellStart"/>
-      <w:r>
-        <w:rPr>
-          <w:rFonts w:asciiTheme="minorHAnsi" w:hAnsiTheme="minorHAnsi" w:cs="Tahoma"/>
-          <w:bCs/>
-          <w:sz w:val="24"/>
-          <w:szCs w:val="16"/>
-        </w:rPr>
-        <w:t>Technologique</w:t>
-      </w:r>
-      <w:proofErr w:type="spellEnd"/>
-      <w:r>
-        <w:rPr>
-          <w:rFonts w:asciiTheme="minorHAnsi" w:hAnsiTheme="minorHAnsi" w:cs="Tahoma"/>
-          <w:bCs/>
-          <w:sz w:val="24"/>
-          <w:szCs w:val="16"/>
-        </w:rPr>
-        <w:t xml:space="preserve"> (IUT) </w:t>
-      </w:r>
-      <w:proofErr w:type="spellStart"/>
-      <w:r>
-        <w:rPr>
-          <w:rFonts w:asciiTheme="minorHAnsi" w:hAnsiTheme="minorHAnsi" w:cs="Tahoma"/>
-          <w:bCs/>
-          <w:sz w:val="24"/>
-          <w:szCs w:val="16"/>
-        </w:rPr>
-        <w:t>d’</w:t>
-      </w:r>
-      <w:r>
-        <w:rPr>
-          <w:rFonts w:asciiTheme="minorHAnsi" w:hAnsiTheme="minorHAnsi" w:cs="Tahoma"/>
-          <w:bCs/>
-          <w:sz w:val="24"/>
-          <w:szCs w:val="16"/>
-        </w:rPr>
-        <w:t>Haguenau</w:t>
-      </w:r>
-      <w:proofErr w:type="spellEnd"/>
-      <w:r>
-        <w:rPr>
-          <w:rFonts w:asciiTheme="minorHAnsi" w:hAnsiTheme="minorHAnsi" w:cs="Tahoma"/>
-          <w:bCs/>
-          <w:sz w:val="24"/>
-          <w:szCs w:val="16"/>
+          <w:lang w:val="fr-FR"/>
         </w:rPr>
         <w:t>, France</w:t>
       </w:r>
@@ -1703,8 +1234,6 @@
         <w:tab/>
         <w:t>Bachelorarbeit a</w:t>
       </w:r>
-      <w:bookmarkStart w:id="0" w:name="_GoBack"/>
-      <w:bookmarkEnd w:id="0"/>
       <w:r>
         <w:rPr>
           <w:rFonts w:asciiTheme="minorHAnsi" w:hAnsiTheme="minorHAnsi"/>
@@ -2006,39 +1535,46 @@
           <w:rFonts w:asciiTheme="minorHAnsi" w:hAnsiTheme="minorHAnsi"/>
           <w:sz w:val="24"/>
           <w:szCs w:val="28"/>
-        </w:rPr>
-      </w:pPr>
-      <w:r>
-        <w:rPr>
-          <w:rFonts w:asciiTheme="minorHAnsi" w:hAnsiTheme="minorHAnsi"/>
-          <w:b/>
-          <w:sz w:val="24"/>
-          <w:szCs w:val="28"/>
+          <w:lang w:val="fr-FR"/>
+        </w:rPr>
+      </w:pPr>
+      <w:proofErr w:type="spellStart"/>
+      <w:r>
+        <w:rPr>
+          <w:rFonts w:asciiTheme="minorHAnsi" w:hAnsiTheme="minorHAnsi"/>
+          <w:b/>
+          <w:sz w:val="24"/>
+          <w:szCs w:val="28"/>
+          <w:lang w:val="fr-FR"/>
         </w:rPr>
         <w:t>Programmierung</w:t>
       </w:r>
-      <w:r>
-        <w:rPr>
-          <w:rFonts w:asciiTheme="minorHAnsi" w:hAnsiTheme="minorHAnsi"/>
-          <w:b/>
-          <w:sz w:val="24"/>
-          <w:szCs w:val="28"/>
-        </w:rPr>
-        <w:tab/>
-      </w:r>
-      <w:r>
-        <w:rPr>
-          <w:rFonts w:asciiTheme="minorHAnsi" w:hAnsiTheme="minorHAnsi"/>
-          <w:sz w:val="24"/>
-          <w:szCs w:val="28"/>
-        </w:rPr>
-        <w:tab/>
-      </w:r>
-      <w:r>
-        <w:rPr>
-          <w:rFonts w:asciiTheme="minorHAnsi" w:hAnsiTheme="minorHAnsi"/>
-          <w:sz w:val="24"/>
-          <w:szCs w:val="28"/>
+      <w:proofErr w:type="spellEnd"/>
+      <w:r>
+        <w:rPr>
+          <w:rFonts w:asciiTheme="minorHAnsi" w:hAnsiTheme="minorHAnsi"/>
+          <w:b/>
+          <w:sz w:val="24"/>
+          <w:szCs w:val="28"/>
+          <w:lang w:val="fr-FR"/>
+        </w:rPr>
+        <w:tab/>
+      </w:r>
+      <w:r>
+        <w:rPr>
+          <w:rFonts w:asciiTheme="minorHAnsi" w:hAnsiTheme="minorHAnsi"/>
+          <w:sz w:val="24"/>
+          <w:szCs w:val="28"/>
+          <w:lang w:val="fr-FR"/>
+        </w:rPr>
+        <w:tab/>
+      </w:r>
+      <w:r>
+        <w:rPr>
+          <w:rFonts w:asciiTheme="minorHAnsi" w:hAnsiTheme="minorHAnsi"/>
+          <w:sz w:val="24"/>
+          <w:szCs w:val="28"/>
+          <w:lang w:val="fr-FR"/>
         </w:rPr>
         <w:t xml:space="preserve">Assembler, C, Java, </w:t>
       </w:r>
@@ -2048,6 +1584,7 @@
           <w:rFonts w:asciiTheme="minorHAnsi" w:hAnsiTheme="minorHAnsi"/>
           <w:sz w:val="24"/>
           <w:szCs w:val="28"/>
+          <w:lang w:val="fr-FR"/>
         </w:rPr>
         <w:t>Android</w:t>
       </w:r>
@@ -2057,6 +1594,7 @@
           <w:rFonts w:asciiTheme="minorHAnsi" w:hAnsiTheme="minorHAnsi"/>
           <w:sz w:val="24"/>
           <w:szCs w:val="28"/>
+          <w:lang w:val="fr-FR"/>
         </w:rPr>
         <w:t xml:space="preserve">, </w:t>
       </w:r>
@@ -2066,10 +1604,29 @@
           <w:rFonts w:asciiTheme="minorHAnsi" w:hAnsiTheme="minorHAnsi"/>
           <w:sz w:val="24"/>
           <w:szCs w:val="28"/>
+          <w:lang w:val="fr-FR"/>
         </w:rPr>
         <w:t>LabView</w:t>
       </w:r>
       <w:proofErr w:type="spellEnd"/>
+      <w:r>
+        <w:rPr>
+          <w:rFonts w:asciiTheme="minorHAnsi" w:hAnsiTheme="minorHAnsi"/>
+          <w:sz w:val="24"/>
+          <w:szCs w:val="28"/>
+          <w:lang w:val="fr-FR"/>
+        </w:rPr>
+        <w:t>,</w:t>
+      </w:r>
+      <w:r>
+        <w:rPr>
+          <w:rFonts w:asciiTheme="minorHAnsi" w:hAnsiTheme="minorHAnsi"/>
+          <w:sz w:val="24"/>
+          <w:szCs w:val="28"/>
+          <w:lang w:val="fr-FR"/>
+        </w:rPr>
+        <w:t xml:space="preserve"> VHDL</w:t>
+      </w:r>
     </w:p>
     <w:p>
       <w:pPr>
@@ -2313,6 +1870,24 @@
           <w:szCs w:val="28"/>
         </w:rPr>
         <w:t>LabView</w:t>
+      </w:r>
+      <w:proofErr w:type="spellEnd"/>
+      <w:r>
+        <w:rPr>
+          <w:rFonts w:asciiTheme="minorHAnsi" w:hAnsiTheme="minorHAnsi"/>
+          <w:sz w:val="24"/>
+          <w:szCs w:val="28"/>
+        </w:rPr>
+        <w:t xml:space="preserve">, </w:t>
+      </w:r>
+      <w:proofErr w:type="spellStart"/>
+      <w:r>
+        <w:rPr>
+          <w:rFonts w:asciiTheme="minorHAnsi" w:hAnsiTheme="minorHAnsi"/>
+          <w:sz w:val="24"/>
+          <w:szCs w:val="28"/>
+        </w:rPr>
+        <w:t>Quartus</w:t>
       </w:r>
       <w:proofErr w:type="spellEnd"/>
     </w:p>
@@ -2586,7 +2161,17 @@
           <w:sz w:val="24"/>
           <w:szCs w:val="28"/>
         </w:rPr>
-        <w:t>09/11/</w:t>
+        <w:t>22</w:t>
+      </w:r>
+      <w:bookmarkStart w:id="0" w:name="_GoBack"/>
+      <w:bookmarkEnd w:id="0"/>
+      <w:r>
+        <w:rPr>
+          <w:rFonts w:asciiTheme="minorHAnsi" w:hAnsiTheme="minorHAnsi"/>
+          <w:sz w:val="24"/>
+          <w:szCs w:val="28"/>
+        </w:rPr>
+        <w:t>/11/</w:t>
       </w:r>
       <w:r>
         <w:rPr>
@@ -3972,7 +3557,7 @@
 </file>
 
 <file path=customXml/itemProps1.xml><?xml version="1.0" encoding="utf-8"?>
-<ds:datastoreItem xmlns:ds="http://schemas.openxmlformats.org/officeDocument/2006/customXml" ds:itemID="{B4AA983E-0DE7-4DE3-AADD-6BAB513951FC}">
+<ds:datastoreItem xmlns:ds="http://schemas.openxmlformats.org/officeDocument/2006/customXml" ds:itemID="{76F69723-CEFB-488B-97AB-94BB0CF953CD}">
   <ds:schemaRefs>
     <ds:schemaRef ds:uri="http://schemas.openxmlformats.org/officeDocument/2006/bibliography"/>
   </ds:schemaRefs>

</xml_diff>

<commit_message>
new version of the german CV
</commit_message>
<xml_diff>
--- a/assets/DE_CV_Steve_Wagner.docx
+++ b/assets/DE_CV_Steve_Wagner.docx
@@ -14,6 +14,8 @@
           <w:szCs w:val="28"/>
         </w:rPr>
       </w:pPr>
+      <w:bookmarkStart w:id="0" w:name="_GoBack"/>
+      <w:bookmarkEnd w:id="0"/>
       <w:r>
         <w:rPr>
           <w:rFonts w:asciiTheme="minorHAnsi" w:hAnsiTheme="minorHAnsi"/>
@@ -928,7 +930,15 @@
           <w:sz w:val="24"/>
           <w:szCs w:val="28"/>
         </w:rPr>
-        <w:t>CDD-Angestellte als Bachelor-Ingenieur, um Erfahrungen zu sammeln</w:t>
+        <w:t>CDI</w:t>
+      </w:r>
+      <w:r>
+        <w:rPr>
+          <w:rFonts w:asciiTheme="minorHAnsi" w:hAnsiTheme="minorHAnsi"/>
+          <w:sz w:val="24"/>
+          <w:szCs w:val="28"/>
+        </w:rPr>
+        <w:t>-Angestellte als Bachelor-Ingenieur, um Erfahrungen zu sammeln</w:t>
       </w:r>
     </w:p>
     <w:p>
@@ -949,24 +959,32 @@
           <w:sz w:val="24"/>
           <w:szCs w:val="28"/>
         </w:rPr>
-        <w:t>2016-2019</w:t>
-      </w:r>
-      <w:r>
-        <w:rPr>
-          <w:rFonts w:asciiTheme="minorHAnsi" w:hAnsiTheme="minorHAnsi"/>
-          <w:b/>
-          <w:sz w:val="24"/>
-          <w:szCs w:val="28"/>
-        </w:rPr>
-        <w:tab/>
-      </w:r>
-      <w:r>
-        <w:rPr>
-          <w:rFonts w:asciiTheme="minorHAnsi" w:hAnsiTheme="minorHAnsi"/>
-          <w:sz w:val="24"/>
-          <w:szCs w:val="28"/>
-        </w:rPr>
-        <w:t>Master in Informatik in Deutschland oder in der Schweiz</w:t>
+        <w:t>Zukunft</w:t>
+      </w:r>
+      <w:r>
+        <w:rPr>
+          <w:rFonts w:asciiTheme="minorHAnsi" w:hAnsiTheme="minorHAnsi"/>
+          <w:b/>
+          <w:sz w:val="24"/>
+          <w:szCs w:val="28"/>
+        </w:rPr>
+        <w:tab/>
+      </w:r>
+      <w:r>
+        <w:rPr>
+          <w:rFonts w:asciiTheme="minorHAnsi" w:hAnsiTheme="minorHAnsi"/>
+          <w:sz w:val="24"/>
+          <w:szCs w:val="28"/>
+        </w:rPr>
+        <w:t>Master in</w:t>
+      </w:r>
+      <w:r>
+        <w:rPr>
+          <w:rFonts w:asciiTheme="minorHAnsi" w:hAnsiTheme="minorHAnsi"/>
+          <w:sz w:val="24"/>
+          <w:szCs w:val="28"/>
+        </w:rPr>
+        <w:t xml:space="preserve"> Elektrotechnik und Informatik in Deutschland</w:t>
       </w:r>
     </w:p>
     <w:p>
@@ -1627,6 +1645,15 @@
         </w:rPr>
         <w:t xml:space="preserve"> VHDL</w:t>
       </w:r>
+      <w:r>
+        <w:rPr>
+          <w:rFonts w:asciiTheme="minorHAnsi" w:hAnsiTheme="minorHAnsi"/>
+          <w:sz w:val="24"/>
+          <w:szCs w:val="28"/>
+          <w:lang w:val="fr-FR"/>
+        </w:rPr>
+        <w:t>, Git, Latex</w:t>
+      </w:r>
     </w:p>
     <w:p>
       <w:pPr>
@@ -2163,8 +2190,6 @@
         </w:rPr>
         <w:t>22</w:t>
       </w:r>
-      <w:bookmarkStart w:id="0" w:name="_GoBack"/>
-      <w:bookmarkEnd w:id="0"/>
       <w:r>
         <w:rPr>
           <w:rFonts w:asciiTheme="minorHAnsi" w:hAnsiTheme="minorHAnsi"/>
@@ -3557,7 +3582,7 @@
 </file>
 
 <file path=customXml/itemProps1.xml><?xml version="1.0" encoding="utf-8"?>
-<ds:datastoreItem xmlns:ds="http://schemas.openxmlformats.org/officeDocument/2006/customXml" ds:itemID="{76F69723-CEFB-488B-97AB-94BB0CF953CD}">
+<ds:datastoreItem xmlns:ds="http://schemas.openxmlformats.org/officeDocument/2006/customXml" ds:itemID="{F3A01B8B-0262-416B-963E-203D7A63A71B}">
   <ds:schemaRefs>
     <ds:schemaRef ds:uri="http://schemas.openxmlformats.org/officeDocument/2006/bibliography"/>
   </ds:schemaRefs>

</xml_diff>